<commit_message>
Fix show location to ran and add spefication number 2 (period2)
</commit_message>
<xml_diff>
--- a/Docs/Specification/Specification - number 1.docx
+++ b/Docs/Specification/Specification - number 1.docx
@@ -11,17 +11,108 @@
           <w:szCs w:val="28"/>
         </w:rPr>
       </w:pPr>
-      <w:r>
-        <w:rPr>
-          <w:rFonts w:ascii="Times New Roman" w:hAnsi="Times New Roman" w:cs="Times New Roman"/>
-          <w:b/>
-          <w:sz w:val="28"/>
-          <w:szCs w:val="28"/>
-        </w:rPr>
-        <w:t>Tài liệu đặc tả số 1.</w:t>
-      </w:r>
-      <w:bookmarkStart w:id="0" w:name="_GoBack"/>
-      <w:bookmarkEnd w:id="0"/>
+      <w:proofErr w:type="spellStart"/>
+      <w:proofErr w:type="gramStart"/>
+      <w:r>
+        <w:rPr>
+          <w:rFonts w:ascii="Times New Roman" w:hAnsi="Times New Roman" w:cs="Times New Roman"/>
+          <w:b/>
+          <w:sz w:val="28"/>
+          <w:szCs w:val="28"/>
+        </w:rPr>
+        <w:t>Tài</w:t>
+      </w:r>
+      <w:proofErr w:type="spellEnd"/>
+      <w:r>
+        <w:rPr>
+          <w:rFonts w:ascii="Times New Roman" w:hAnsi="Times New Roman" w:cs="Times New Roman"/>
+          <w:b/>
+          <w:sz w:val="28"/>
+          <w:szCs w:val="28"/>
+        </w:rPr>
+        <w:t xml:space="preserve"> </w:t>
+      </w:r>
+      <w:proofErr w:type="spellStart"/>
+      <w:r>
+        <w:rPr>
+          <w:rFonts w:ascii="Times New Roman" w:hAnsi="Times New Roman" w:cs="Times New Roman"/>
+          <w:b/>
+          <w:sz w:val="28"/>
+          <w:szCs w:val="28"/>
+        </w:rPr>
+        <w:t>liệu</w:t>
+      </w:r>
+      <w:proofErr w:type="spellEnd"/>
+      <w:r>
+        <w:rPr>
+          <w:rFonts w:ascii="Times New Roman" w:hAnsi="Times New Roman" w:cs="Times New Roman"/>
+          <w:b/>
+          <w:sz w:val="28"/>
+          <w:szCs w:val="28"/>
+        </w:rPr>
+        <w:t xml:space="preserve"> </w:t>
+      </w:r>
+      <w:proofErr w:type="spellStart"/>
+      <w:r>
+        <w:rPr>
+          <w:rFonts w:ascii="Times New Roman" w:hAnsi="Times New Roman" w:cs="Times New Roman"/>
+          <w:b/>
+          <w:sz w:val="28"/>
+          <w:szCs w:val="28"/>
+        </w:rPr>
+        <w:t>đặc</w:t>
+      </w:r>
+      <w:proofErr w:type="spellEnd"/>
+      <w:r>
+        <w:rPr>
+          <w:rFonts w:ascii="Times New Roman" w:hAnsi="Times New Roman" w:cs="Times New Roman"/>
+          <w:b/>
+          <w:sz w:val="28"/>
+          <w:szCs w:val="28"/>
+        </w:rPr>
+        <w:t xml:space="preserve"> </w:t>
+      </w:r>
+      <w:proofErr w:type="spellStart"/>
+      <w:r>
+        <w:rPr>
+          <w:rFonts w:ascii="Times New Roman" w:hAnsi="Times New Roman" w:cs="Times New Roman"/>
+          <w:b/>
+          <w:sz w:val="28"/>
+          <w:szCs w:val="28"/>
+        </w:rPr>
+        <w:t>tả</w:t>
+      </w:r>
+      <w:proofErr w:type="spellEnd"/>
+      <w:r>
+        <w:rPr>
+          <w:rFonts w:ascii="Times New Roman" w:hAnsi="Times New Roman" w:cs="Times New Roman"/>
+          <w:b/>
+          <w:sz w:val="28"/>
+          <w:szCs w:val="28"/>
+        </w:rPr>
+        <w:t xml:space="preserve"> </w:t>
+      </w:r>
+      <w:proofErr w:type="spellStart"/>
+      <w:r>
+        <w:rPr>
+          <w:rFonts w:ascii="Times New Roman" w:hAnsi="Times New Roman" w:cs="Times New Roman"/>
+          <w:b/>
+          <w:sz w:val="28"/>
+          <w:szCs w:val="28"/>
+        </w:rPr>
+        <w:t>số</w:t>
+      </w:r>
+      <w:proofErr w:type="spellEnd"/>
+      <w:r>
+        <w:rPr>
+          <w:rFonts w:ascii="Times New Roman" w:hAnsi="Times New Roman" w:cs="Times New Roman"/>
+          <w:b/>
+          <w:sz w:val="28"/>
+          <w:szCs w:val="28"/>
+        </w:rPr>
+        <w:t xml:space="preserve"> 1.</w:t>
+      </w:r>
+      <w:proofErr w:type="gramEnd"/>
     </w:p>
     <w:p>
       <w:pPr>
@@ -32,6 +123,7 @@
           <w:szCs w:val="28"/>
         </w:rPr>
       </w:pPr>
+      <w:proofErr w:type="spellStart"/>
       <w:r>
         <w:rPr>
           <w:rFonts w:ascii="Times New Roman" w:hAnsi="Times New Roman" w:cs="Times New Roman"/>
@@ -48,7 +140,37 @@
           <w:sz w:val="28"/>
           <w:szCs w:val="28"/>
         </w:rPr>
-        <w:t>ài toán:</w:t>
+        <w:t>ài</w:t>
+      </w:r>
+      <w:proofErr w:type="spellEnd"/>
+      <w:r>
+        <w:rPr>
+          <w:rFonts w:ascii="Times New Roman" w:hAnsi="Times New Roman" w:cs="Times New Roman"/>
+          <w:b/>
+          <w:sz w:val="28"/>
+          <w:szCs w:val="28"/>
+        </w:rPr>
+        <w:t xml:space="preserve"> </w:t>
+      </w:r>
+      <w:proofErr w:type="spellStart"/>
+      <w:r>
+        <w:rPr>
+          <w:rFonts w:ascii="Times New Roman" w:hAnsi="Times New Roman" w:cs="Times New Roman"/>
+          <w:b/>
+          <w:sz w:val="28"/>
+          <w:szCs w:val="28"/>
+        </w:rPr>
+        <w:t>toán</w:t>
+      </w:r>
+      <w:proofErr w:type="spellEnd"/>
+      <w:r>
+        <w:rPr>
+          <w:rFonts w:ascii="Times New Roman" w:hAnsi="Times New Roman" w:cs="Times New Roman"/>
+          <w:b/>
+          <w:sz w:val="28"/>
+          <w:szCs w:val="28"/>
+        </w:rPr>
+        <w:t>:</w:t>
       </w:r>
     </w:p>
     <w:p>
@@ -70,7 +192,105 @@
           <w:sz w:val="28"/>
           <w:szCs w:val="28"/>
         </w:rPr>
-        <w:t>Show GPS location trên google map</w:t>
+        <w:t xml:space="preserve">Show GPS location </w:t>
+      </w:r>
+      <w:proofErr w:type="spellStart"/>
+      <w:r>
+        <w:rPr>
+          <w:rFonts w:ascii="Times New Roman" w:hAnsi="Times New Roman" w:cs="Times New Roman"/>
+          <w:sz w:val="28"/>
+          <w:szCs w:val="28"/>
+        </w:rPr>
+        <w:t>trên</w:t>
+      </w:r>
+      <w:proofErr w:type="spellEnd"/>
+      <w:r>
+        <w:rPr>
+          <w:rFonts w:ascii="Times New Roman" w:hAnsi="Times New Roman" w:cs="Times New Roman"/>
+          <w:sz w:val="28"/>
+          <w:szCs w:val="28"/>
+        </w:rPr>
+        <w:t xml:space="preserve"> </w:t>
+      </w:r>
+      <w:proofErr w:type="spellStart"/>
+      <w:r>
+        <w:rPr>
+          <w:rFonts w:ascii="Times New Roman" w:hAnsi="Times New Roman" w:cs="Times New Roman"/>
+          <w:sz w:val="28"/>
+          <w:szCs w:val="28"/>
+        </w:rPr>
+        <w:t>google</w:t>
+      </w:r>
+      <w:proofErr w:type="spellEnd"/>
+      <w:r>
+        <w:rPr>
+          <w:rFonts w:ascii="Times New Roman" w:hAnsi="Times New Roman" w:cs="Times New Roman"/>
+          <w:sz w:val="28"/>
+          <w:szCs w:val="28"/>
+        </w:rPr>
+        <w:t xml:space="preserve"> map</w:t>
+      </w:r>
+      <w:r>
+        <w:rPr>
+          <w:rFonts w:ascii="Times New Roman" w:hAnsi="Times New Roman" w:cs="Times New Roman"/>
+          <w:sz w:val="28"/>
+          <w:szCs w:val="28"/>
+        </w:rPr>
+        <w:t xml:space="preserve"> </w:t>
+      </w:r>
+      <w:r>
+        <w:rPr>
+          <w:rFonts w:ascii="Times New Roman" w:hAnsi="Times New Roman" w:cs="Times New Roman"/>
+          <w:b/>
+          <w:color w:val="0070C0"/>
+          <w:sz w:val="28"/>
+          <w:szCs w:val="28"/>
+        </w:rPr>
+        <w:t>(</w:t>
+      </w:r>
+      <w:proofErr w:type="spellStart"/>
+      <w:r>
+        <w:rPr>
+          <w:rFonts w:ascii="Times New Roman" w:hAnsi="Times New Roman" w:cs="Times New Roman"/>
+          <w:b/>
+          <w:color w:val="0070C0"/>
+          <w:sz w:val="28"/>
+          <w:szCs w:val="28"/>
+        </w:rPr>
+        <w:t>hoàn</w:t>
+      </w:r>
+      <w:proofErr w:type="spellEnd"/>
+      <w:r>
+        <w:rPr>
+          <w:rFonts w:ascii="Times New Roman" w:hAnsi="Times New Roman" w:cs="Times New Roman"/>
+          <w:b/>
+          <w:color w:val="0070C0"/>
+          <w:sz w:val="28"/>
+          <w:szCs w:val="28"/>
+        </w:rPr>
+        <w:t xml:space="preserve"> </w:t>
+      </w:r>
+      <w:proofErr w:type="spellStart"/>
+      <w:r>
+        <w:rPr>
+          <w:rFonts w:ascii="Times New Roman" w:hAnsi="Times New Roman" w:cs="Times New Roman"/>
+          <w:b/>
+          <w:color w:val="0070C0"/>
+          <w:sz w:val="28"/>
+          <w:szCs w:val="28"/>
+        </w:rPr>
+        <w:t>thành</w:t>
+      </w:r>
+      <w:proofErr w:type="spellEnd"/>
+      <w:r>
+        <w:rPr>
+          <w:rFonts w:ascii="Times New Roman" w:hAnsi="Times New Roman" w:cs="Times New Roman"/>
+          <w:b/>
+          <w:color w:val="0070C0"/>
+          <w:sz w:val="28"/>
+          <w:szCs w:val="28"/>
+        </w:rPr>
+        <w:t>)</w:t>
       </w:r>
     </w:p>
     <w:p>
@@ -86,13 +306,139 @@
           <w:szCs w:val="28"/>
         </w:rPr>
       </w:pPr>
-      <w:r>
-        <w:rPr>
-          <w:rFonts w:ascii="Times New Roman" w:hAnsi="Times New Roman" w:cs="Times New Roman"/>
-          <w:sz w:val="28"/>
-          <w:szCs w:val="28"/>
-        </w:rPr>
-        <w:t>Lấy tọa dộ trong excel</w:t>
+      <w:proofErr w:type="spellStart"/>
+      <w:r>
+        <w:rPr>
+          <w:rFonts w:ascii="Times New Roman" w:hAnsi="Times New Roman" w:cs="Times New Roman"/>
+          <w:sz w:val="28"/>
+          <w:szCs w:val="28"/>
+        </w:rPr>
+        <w:t>Lấy</w:t>
+      </w:r>
+      <w:proofErr w:type="spellEnd"/>
+      <w:r>
+        <w:rPr>
+          <w:rFonts w:ascii="Times New Roman" w:hAnsi="Times New Roman" w:cs="Times New Roman"/>
+          <w:sz w:val="28"/>
+          <w:szCs w:val="28"/>
+        </w:rPr>
+        <w:t xml:space="preserve"> </w:t>
+      </w:r>
+      <w:proofErr w:type="spellStart"/>
+      <w:r>
+        <w:rPr>
+          <w:rFonts w:ascii="Times New Roman" w:hAnsi="Times New Roman" w:cs="Times New Roman"/>
+          <w:sz w:val="28"/>
+          <w:szCs w:val="28"/>
+        </w:rPr>
+        <w:t>tọa</w:t>
+      </w:r>
+      <w:proofErr w:type="spellEnd"/>
+      <w:r>
+        <w:rPr>
+          <w:rFonts w:ascii="Times New Roman" w:hAnsi="Times New Roman" w:cs="Times New Roman"/>
+          <w:sz w:val="28"/>
+          <w:szCs w:val="28"/>
+        </w:rPr>
+        <w:t xml:space="preserve"> </w:t>
+      </w:r>
+      <w:proofErr w:type="spellStart"/>
+      <w:r>
+        <w:rPr>
+          <w:rFonts w:ascii="Times New Roman" w:hAnsi="Times New Roman" w:cs="Times New Roman"/>
+          <w:sz w:val="28"/>
+          <w:szCs w:val="28"/>
+        </w:rPr>
+        <w:t>dộ</w:t>
+      </w:r>
+      <w:proofErr w:type="spellEnd"/>
+      <w:r>
+        <w:rPr>
+          <w:rFonts w:ascii="Times New Roman" w:hAnsi="Times New Roman" w:cs="Times New Roman"/>
+          <w:sz w:val="28"/>
+          <w:szCs w:val="28"/>
+        </w:rPr>
+        <w:t xml:space="preserve"> </w:t>
+      </w:r>
+      <w:proofErr w:type="spellStart"/>
+      <w:r>
+        <w:rPr>
+          <w:rFonts w:ascii="Times New Roman" w:hAnsi="Times New Roman" w:cs="Times New Roman"/>
+          <w:sz w:val="28"/>
+          <w:szCs w:val="28"/>
+        </w:rPr>
+        <w:t>trong</w:t>
+      </w:r>
+      <w:proofErr w:type="spellEnd"/>
+      <w:r>
+        <w:rPr>
+          <w:rFonts w:ascii="Times New Roman" w:hAnsi="Times New Roman" w:cs="Times New Roman"/>
+          <w:sz w:val="28"/>
+          <w:szCs w:val="28"/>
+        </w:rPr>
+        <w:t xml:space="preserve"> excel</w:t>
+      </w:r>
+      <w:r>
+        <w:rPr>
+          <w:rFonts w:ascii="Times New Roman" w:hAnsi="Times New Roman" w:cs="Times New Roman"/>
+          <w:sz w:val="28"/>
+          <w:szCs w:val="28"/>
+        </w:rPr>
+        <w:t xml:space="preserve"> </w:t>
+      </w:r>
+      <w:r>
+        <w:rPr>
+          <w:rFonts w:ascii="Times New Roman" w:hAnsi="Times New Roman" w:cs="Times New Roman"/>
+          <w:b/>
+          <w:color w:val="0070C0"/>
+          <w:sz w:val="28"/>
+          <w:szCs w:val="28"/>
+        </w:rPr>
+        <w:t>(</w:t>
+      </w:r>
+      <w:proofErr w:type="spellStart"/>
+      <w:r>
+        <w:rPr>
+          <w:rFonts w:ascii="Times New Roman" w:hAnsi="Times New Roman" w:cs="Times New Roman"/>
+          <w:b/>
+          <w:color w:val="0070C0"/>
+          <w:sz w:val="28"/>
+          <w:szCs w:val="28"/>
+        </w:rPr>
+        <w:t>hoàn</w:t>
+      </w:r>
+      <w:proofErr w:type="spellEnd"/>
+      <w:r>
+        <w:rPr>
+          <w:rFonts w:ascii="Times New Roman" w:hAnsi="Times New Roman" w:cs="Times New Roman"/>
+          <w:b/>
+          <w:color w:val="0070C0"/>
+          <w:sz w:val="28"/>
+          <w:szCs w:val="28"/>
+        </w:rPr>
+        <w:t xml:space="preserve"> </w:t>
+      </w:r>
+      <w:proofErr w:type="spellStart"/>
+      <w:r>
+        <w:rPr>
+          <w:rFonts w:ascii="Times New Roman" w:hAnsi="Times New Roman" w:cs="Times New Roman"/>
+          <w:b/>
+          <w:color w:val="0070C0"/>
+          <w:sz w:val="28"/>
+          <w:szCs w:val="28"/>
+        </w:rPr>
+        <w:t>thành</w:t>
+      </w:r>
+      <w:proofErr w:type="spellEnd"/>
+      <w:r>
+        <w:rPr>
+          <w:rFonts w:ascii="Times New Roman" w:hAnsi="Times New Roman" w:cs="Times New Roman"/>
+          <w:b/>
+          <w:color w:val="0070C0"/>
+          <w:sz w:val="28"/>
+          <w:szCs w:val="28"/>
+        </w:rPr>
+        <w:t>)</w:t>
       </w:r>
     </w:p>
     <w:p>
@@ -108,13 +454,139 @@
           <w:szCs w:val="28"/>
         </w:rPr>
       </w:pPr>
-      <w:r>
-        <w:rPr>
-          <w:rFonts w:ascii="Times New Roman" w:hAnsi="Times New Roman" w:cs="Times New Roman"/>
-          <w:sz w:val="28"/>
-          <w:szCs w:val="28"/>
-        </w:rPr>
-        <w:t>Hiển thị trên google map</w:t>
+      <w:proofErr w:type="spellStart"/>
+      <w:r>
+        <w:rPr>
+          <w:rFonts w:ascii="Times New Roman" w:hAnsi="Times New Roman" w:cs="Times New Roman"/>
+          <w:sz w:val="28"/>
+          <w:szCs w:val="28"/>
+        </w:rPr>
+        <w:t>Hiển</w:t>
+      </w:r>
+      <w:proofErr w:type="spellEnd"/>
+      <w:r>
+        <w:rPr>
+          <w:rFonts w:ascii="Times New Roman" w:hAnsi="Times New Roman" w:cs="Times New Roman"/>
+          <w:sz w:val="28"/>
+          <w:szCs w:val="28"/>
+        </w:rPr>
+        <w:t xml:space="preserve"> </w:t>
+      </w:r>
+      <w:proofErr w:type="spellStart"/>
+      <w:r>
+        <w:rPr>
+          <w:rFonts w:ascii="Times New Roman" w:hAnsi="Times New Roman" w:cs="Times New Roman"/>
+          <w:sz w:val="28"/>
+          <w:szCs w:val="28"/>
+        </w:rPr>
+        <w:t>thị</w:t>
+      </w:r>
+      <w:proofErr w:type="spellEnd"/>
+      <w:r>
+        <w:rPr>
+          <w:rFonts w:ascii="Times New Roman" w:hAnsi="Times New Roman" w:cs="Times New Roman"/>
+          <w:sz w:val="28"/>
+          <w:szCs w:val="28"/>
+        </w:rPr>
+        <w:t xml:space="preserve"> </w:t>
+      </w:r>
+      <w:proofErr w:type="spellStart"/>
+      <w:r>
+        <w:rPr>
+          <w:rFonts w:ascii="Times New Roman" w:hAnsi="Times New Roman" w:cs="Times New Roman"/>
+          <w:sz w:val="28"/>
+          <w:szCs w:val="28"/>
+        </w:rPr>
+        <w:t>trên</w:t>
+      </w:r>
+      <w:proofErr w:type="spellEnd"/>
+      <w:r>
+        <w:rPr>
+          <w:rFonts w:ascii="Times New Roman" w:hAnsi="Times New Roman" w:cs="Times New Roman"/>
+          <w:sz w:val="28"/>
+          <w:szCs w:val="28"/>
+        </w:rPr>
+        <w:t xml:space="preserve"> </w:t>
+      </w:r>
+      <w:proofErr w:type="spellStart"/>
+      <w:r>
+        <w:rPr>
+          <w:rFonts w:ascii="Times New Roman" w:hAnsi="Times New Roman" w:cs="Times New Roman"/>
+          <w:sz w:val="28"/>
+          <w:szCs w:val="28"/>
+        </w:rPr>
+        <w:t>google</w:t>
+      </w:r>
+      <w:proofErr w:type="spellEnd"/>
+      <w:r>
+        <w:rPr>
+          <w:rFonts w:ascii="Times New Roman" w:hAnsi="Times New Roman" w:cs="Times New Roman"/>
+          <w:sz w:val="28"/>
+          <w:szCs w:val="28"/>
+        </w:rPr>
+        <w:t xml:space="preserve"> map</w:t>
+      </w:r>
+      <w:r>
+        <w:rPr>
+          <w:rFonts w:ascii="Times New Roman" w:hAnsi="Times New Roman" w:cs="Times New Roman"/>
+          <w:sz w:val="28"/>
+          <w:szCs w:val="28"/>
+        </w:rPr>
+        <w:t xml:space="preserve"> </w:t>
+      </w:r>
+      <w:r>
+        <w:rPr>
+          <w:rFonts w:ascii="Times New Roman" w:hAnsi="Times New Roman" w:cs="Times New Roman"/>
+          <w:b/>
+          <w:color w:val="0070C0"/>
+          <w:sz w:val="28"/>
+          <w:szCs w:val="28"/>
+        </w:rPr>
+        <w:t>(</w:t>
+      </w:r>
+      <w:proofErr w:type="spellStart"/>
+      <w:r>
+        <w:rPr>
+          <w:rFonts w:ascii="Times New Roman" w:hAnsi="Times New Roman" w:cs="Times New Roman"/>
+          <w:b/>
+          <w:color w:val="0070C0"/>
+          <w:sz w:val="28"/>
+          <w:szCs w:val="28"/>
+        </w:rPr>
+        <w:t>hoàn</w:t>
+      </w:r>
+      <w:proofErr w:type="spellEnd"/>
+      <w:r>
+        <w:rPr>
+          <w:rFonts w:ascii="Times New Roman" w:hAnsi="Times New Roman" w:cs="Times New Roman"/>
+          <w:b/>
+          <w:color w:val="0070C0"/>
+          <w:sz w:val="28"/>
+          <w:szCs w:val="28"/>
+        </w:rPr>
+        <w:t xml:space="preserve"> </w:t>
+      </w:r>
+      <w:proofErr w:type="spellStart"/>
+      <w:r>
+        <w:rPr>
+          <w:rFonts w:ascii="Times New Roman" w:hAnsi="Times New Roman" w:cs="Times New Roman"/>
+          <w:b/>
+          <w:color w:val="0070C0"/>
+          <w:sz w:val="28"/>
+          <w:szCs w:val="28"/>
+        </w:rPr>
+        <w:t>thành</w:t>
+      </w:r>
+      <w:proofErr w:type="spellEnd"/>
+      <w:r>
+        <w:rPr>
+          <w:rFonts w:ascii="Times New Roman" w:hAnsi="Times New Roman" w:cs="Times New Roman"/>
+          <w:b/>
+          <w:color w:val="0070C0"/>
+          <w:sz w:val="28"/>
+          <w:szCs w:val="28"/>
+        </w:rPr>
+        <w:t>)</w:t>
       </w:r>
     </w:p>
     <w:p>
@@ -130,21 +602,265 @@
           <w:szCs w:val="28"/>
         </w:rPr>
       </w:pPr>
-      <w:r>
-        <w:rPr>
-          <w:rFonts w:ascii="Times New Roman" w:hAnsi="Times New Roman" w:cs="Times New Roman"/>
-          <w:sz w:val="28"/>
-          <w:szCs w:val="28"/>
-        </w:rPr>
-        <w:t>Hiển thị thông tin khách hàng trên map</w:t>
-      </w:r>
-      <w:r>
-        <w:rPr>
-          <w:rFonts w:ascii="Times New Roman" w:hAnsi="Times New Roman" w:cs="Times New Roman"/>
-          <w:sz w:val="28"/>
-          <w:szCs w:val="28"/>
-        </w:rPr>
-        <w:t xml:space="preserve"> khi click vào vị trí đó</w:t>
+      <w:proofErr w:type="spellStart"/>
+      <w:r>
+        <w:rPr>
+          <w:rFonts w:ascii="Times New Roman" w:hAnsi="Times New Roman" w:cs="Times New Roman"/>
+          <w:sz w:val="28"/>
+          <w:szCs w:val="28"/>
+        </w:rPr>
+        <w:t>Hiển</w:t>
+      </w:r>
+      <w:proofErr w:type="spellEnd"/>
+      <w:r>
+        <w:rPr>
+          <w:rFonts w:ascii="Times New Roman" w:hAnsi="Times New Roman" w:cs="Times New Roman"/>
+          <w:sz w:val="28"/>
+          <w:szCs w:val="28"/>
+        </w:rPr>
+        <w:t xml:space="preserve"> </w:t>
+      </w:r>
+      <w:proofErr w:type="spellStart"/>
+      <w:r>
+        <w:rPr>
+          <w:rFonts w:ascii="Times New Roman" w:hAnsi="Times New Roman" w:cs="Times New Roman"/>
+          <w:sz w:val="28"/>
+          <w:szCs w:val="28"/>
+        </w:rPr>
+        <w:t>thị</w:t>
+      </w:r>
+      <w:proofErr w:type="spellEnd"/>
+      <w:r>
+        <w:rPr>
+          <w:rFonts w:ascii="Times New Roman" w:hAnsi="Times New Roman" w:cs="Times New Roman"/>
+          <w:sz w:val="28"/>
+          <w:szCs w:val="28"/>
+        </w:rPr>
+        <w:t xml:space="preserve"> </w:t>
+      </w:r>
+      <w:proofErr w:type="spellStart"/>
+      <w:r>
+        <w:rPr>
+          <w:rFonts w:ascii="Times New Roman" w:hAnsi="Times New Roman" w:cs="Times New Roman"/>
+          <w:sz w:val="28"/>
+          <w:szCs w:val="28"/>
+        </w:rPr>
+        <w:t>thông</w:t>
+      </w:r>
+      <w:proofErr w:type="spellEnd"/>
+      <w:r>
+        <w:rPr>
+          <w:rFonts w:ascii="Times New Roman" w:hAnsi="Times New Roman" w:cs="Times New Roman"/>
+          <w:sz w:val="28"/>
+          <w:szCs w:val="28"/>
+        </w:rPr>
+        <w:t xml:space="preserve"> tin </w:t>
+      </w:r>
+      <w:proofErr w:type="spellStart"/>
+      <w:r>
+        <w:rPr>
+          <w:rFonts w:ascii="Times New Roman" w:hAnsi="Times New Roman" w:cs="Times New Roman"/>
+          <w:sz w:val="28"/>
+          <w:szCs w:val="28"/>
+        </w:rPr>
+        <w:t>khách</w:t>
+      </w:r>
+      <w:proofErr w:type="spellEnd"/>
+      <w:r>
+        <w:rPr>
+          <w:rFonts w:ascii="Times New Roman" w:hAnsi="Times New Roman" w:cs="Times New Roman"/>
+          <w:sz w:val="28"/>
+          <w:szCs w:val="28"/>
+        </w:rPr>
+        <w:t xml:space="preserve"> </w:t>
+      </w:r>
+      <w:proofErr w:type="spellStart"/>
+      <w:r>
+        <w:rPr>
+          <w:rFonts w:ascii="Times New Roman" w:hAnsi="Times New Roman" w:cs="Times New Roman"/>
+          <w:sz w:val="28"/>
+          <w:szCs w:val="28"/>
+        </w:rPr>
+        <w:t>hàng</w:t>
+      </w:r>
+      <w:proofErr w:type="spellEnd"/>
+      <w:r>
+        <w:rPr>
+          <w:rFonts w:ascii="Times New Roman" w:hAnsi="Times New Roman" w:cs="Times New Roman"/>
+          <w:sz w:val="28"/>
+          <w:szCs w:val="28"/>
+        </w:rPr>
+        <w:t xml:space="preserve"> </w:t>
+      </w:r>
+      <w:proofErr w:type="spellStart"/>
+      <w:r>
+        <w:rPr>
+          <w:rFonts w:ascii="Times New Roman" w:hAnsi="Times New Roman" w:cs="Times New Roman"/>
+          <w:sz w:val="28"/>
+          <w:szCs w:val="28"/>
+        </w:rPr>
+        <w:t>trên</w:t>
+      </w:r>
+      <w:proofErr w:type="spellEnd"/>
+      <w:r>
+        <w:rPr>
+          <w:rFonts w:ascii="Times New Roman" w:hAnsi="Times New Roman" w:cs="Times New Roman"/>
+          <w:sz w:val="28"/>
+          <w:szCs w:val="28"/>
+        </w:rPr>
+        <w:t xml:space="preserve"> map</w:t>
+      </w:r>
+      <w:r>
+        <w:rPr>
+          <w:rFonts w:ascii="Times New Roman" w:hAnsi="Times New Roman" w:cs="Times New Roman"/>
+          <w:sz w:val="28"/>
+          <w:szCs w:val="28"/>
+        </w:rPr>
+        <w:t xml:space="preserve"> </w:t>
+      </w:r>
+      <w:proofErr w:type="spellStart"/>
+      <w:r>
+        <w:rPr>
+          <w:rFonts w:ascii="Times New Roman" w:hAnsi="Times New Roman" w:cs="Times New Roman"/>
+          <w:sz w:val="28"/>
+          <w:szCs w:val="28"/>
+        </w:rPr>
+        <w:t>khi</w:t>
+      </w:r>
+      <w:proofErr w:type="spellEnd"/>
+      <w:r>
+        <w:rPr>
+          <w:rFonts w:ascii="Times New Roman" w:hAnsi="Times New Roman" w:cs="Times New Roman"/>
+          <w:sz w:val="28"/>
+          <w:szCs w:val="28"/>
+        </w:rPr>
+        <w:t xml:space="preserve"> click </w:t>
+      </w:r>
+      <w:proofErr w:type="spellStart"/>
+      <w:r>
+        <w:rPr>
+          <w:rFonts w:ascii="Times New Roman" w:hAnsi="Times New Roman" w:cs="Times New Roman"/>
+          <w:sz w:val="28"/>
+          <w:szCs w:val="28"/>
+        </w:rPr>
+        <w:t>vào</w:t>
+      </w:r>
+      <w:proofErr w:type="spellEnd"/>
+      <w:r>
+        <w:rPr>
+          <w:rFonts w:ascii="Times New Roman" w:hAnsi="Times New Roman" w:cs="Times New Roman"/>
+          <w:sz w:val="28"/>
+          <w:szCs w:val="28"/>
+        </w:rPr>
+        <w:t xml:space="preserve"> </w:t>
+      </w:r>
+      <w:proofErr w:type="spellStart"/>
+      <w:r>
+        <w:rPr>
+          <w:rFonts w:ascii="Times New Roman" w:hAnsi="Times New Roman" w:cs="Times New Roman"/>
+          <w:sz w:val="28"/>
+          <w:szCs w:val="28"/>
+        </w:rPr>
+        <w:t>vị</w:t>
+      </w:r>
+      <w:proofErr w:type="spellEnd"/>
+      <w:r>
+        <w:rPr>
+          <w:rFonts w:ascii="Times New Roman" w:hAnsi="Times New Roman" w:cs="Times New Roman"/>
+          <w:sz w:val="28"/>
+          <w:szCs w:val="28"/>
+        </w:rPr>
+        <w:t xml:space="preserve"> </w:t>
+      </w:r>
+      <w:proofErr w:type="spellStart"/>
+      <w:r>
+        <w:rPr>
+          <w:rFonts w:ascii="Times New Roman" w:hAnsi="Times New Roman" w:cs="Times New Roman"/>
+          <w:sz w:val="28"/>
+          <w:szCs w:val="28"/>
+        </w:rPr>
+        <w:t>trí</w:t>
+      </w:r>
+      <w:proofErr w:type="spellEnd"/>
+      <w:r>
+        <w:rPr>
+          <w:rFonts w:ascii="Times New Roman" w:hAnsi="Times New Roman" w:cs="Times New Roman"/>
+          <w:sz w:val="28"/>
+          <w:szCs w:val="28"/>
+        </w:rPr>
+        <w:t xml:space="preserve"> </w:t>
+      </w:r>
+      <w:proofErr w:type="spellStart"/>
+      <w:r>
+        <w:rPr>
+          <w:rFonts w:ascii="Times New Roman" w:hAnsi="Times New Roman" w:cs="Times New Roman"/>
+          <w:sz w:val="28"/>
+          <w:szCs w:val="28"/>
+        </w:rPr>
+        <w:t>đó</w:t>
+      </w:r>
+      <w:proofErr w:type="spellEnd"/>
+      <w:r>
+        <w:rPr>
+          <w:rFonts w:ascii="Times New Roman" w:hAnsi="Times New Roman" w:cs="Times New Roman"/>
+          <w:sz w:val="28"/>
+          <w:szCs w:val="28"/>
+        </w:rPr>
+        <w:t xml:space="preserve"> </w:t>
+      </w:r>
+      <w:r>
+        <w:rPr>
+          <w:rFonts w:ascii="Times New Roman" w:hAnsi="Times New Roman" w:cs="Times New Roman"/>
+          <w:b/>
+          <w:color w:val="0070C0"/>
+          <w:sz w:val="28"/>
+          <w:szCs w:val="28"/>
+        </w:rPr>
+        <w:t>(</w:t>
+      </w:r>
+      <w:proofErr w:type="spellStart"/>
+      <w:r>
+        <w:rPr>
+          <w:rFonts w:ascii="Times New Roman" w:hAnsi="Times New Roman" w:cs="Times New Roman"/>
+          <w:b/>
+          <w:color w:val="0070C0"/>
+          <w:sz w:val="28"/>
+          <w:szCs w:val="28"/>
+        </w:rPr>
+        <w:t>hoàn</w:t>
+      </w:r>
+      <w:proofErr w:type="spellEnd"/>
+      <w:r>
+        <w:rPr>
+          <w:rFonts w:ascii="Times New Roman" w:hAnsi="Times New Roman" w:cs="Times New Roman"/>
+          <w:b/>
+          <w:color w:val="0070C0"/>
+          <w:sz w:val="28"/>
+          <w:szCs w:val="28"/>
+        </w:rPr>
+        <w:t xml:space="preserve"> </w:t>
+      </w:r>
+      <w:proofErr w:type="spellStart"/>
+      <w:r>
+        <w:rPr>
+          <w:rFonts w:ascii="Times New Roman" w:hAnsi="Times New Roman" w:cs="Times New Roman"/>
+          <w:b/>
+          <w:color w:val="0070C0"/>
+          <w:sz w:val="28"/>
+          <w:szCs w:val="28"/>
+        </w:rPr>
+        <w:t>thành</w:t>
+      </w:r>
+      <w:proofErr w:type="spellEnd"/>
+      <w:r>
+        <w:rPr>
+          <w:rFonts w:ascii="Times New Roman" w:hAnsi="Times New Roman" w:cs="Times New Roman"/>
+          <w:b/>
+          <w:color w:val="0070C0"/>
+          <w:sz w:val="28"/>
+          <w:szCs w:val="28"/>
+        </w:rPr>
+        <w:t>)</w:t>
       </w:r>
     </w:p>
     <w:p>
@@ -180,7 +896,87 @@
           <w:sz w:val="28"/>
           <w:szCs w:val="28"/>
         </w:rPr>
-        <w:t>Get GPS cho smartphone</w:t>
+        <w:t xml:space="preserve">Get GPS </w:t>
+      </w:r>
+      <w:proofErr w:type="spellStart"/>
+      <w:r>
+        <w:rPr>
+          <w:rFonts w:ascii="Times New Roman" w:hAnsi="Times New Roman" w:cs="Times New Roman"/>
+          <w:sz w:val="28"/>
+          <w:szCs w:val="28"/>
+        </w:rPr>
+        <w:t>cho</w:t>
+      </w:r>
+      <w:proofErr w:type="spellEnd"/>
+      <w:r>
+        <w:rPr>
+          <w:rFonts w:ascii="Times New Roman" w:hAnsi="Times New Roman" w:cs="Times New Roman"/>
+          <w:sz w:val="28"/>
+          <w:szCs w:val="28"/>
+        </w:rPr>
+        <w:t xml:space="preserve"> smartphone</w:t>
+      </w:r>
+      <w:r>
+        <w:rPr>
+          <w:rFonts w:ascii="Times New Roman" w:hAnsi="Times New Roman" w:cs="Times New Roman"/>
+          <w:sz w:val="28"/>
+          <w:szCs w:val="28"/>
+        </w:rPr>
+        <w:t xml:space="preserve"> </w:t>
+      </w:r>
+      <w:r>
+        <w:rPr>
+          <w:rFonts w:ascii="Times New Roman" w:hAnsi="Times New Roman" w:cs="Times New Roman"/>
+          <w:b/>
+          <w:color w:val="0070C0"/>
+          <w:sz w:val="28"/>
+          <w:szCs w:val="28"/>
+        </w:rPr>
+        <w:t>(</w:t>
+      </w:r>
+      <w:proofErr w:type="spellStart"/>
+      <w:r>
+        <w:rPr>
+          <w:rFonts w:ascii="Times New Roman" w:hAnsi="Times New Roman" w:cs="Times New Roman"/>
+          <w:b/>
+          <w:color w:val="0070C0"/>
+          <w:sz w:val="28"/>
+          <w:szCs w:val="28"/>
+        </w:rPr>
+        <w:t>hoàn</w:t>
+      </w:r>
+      <w:proofErr w:type="spellEnd"/>
+      <w:r>
+        <w:rPr>
+          <w:rFonts w:ascii="Times New Roman" w:hAnsi="Times New Roman" w:cs="Times New Roman"/>
+          <w:b/>
+          <w:color w:val="0070C0"/>
+          <w:sz w:val="28"/>
+          <w:szCs w:val="28"/>
+        </w:rPr>
+        <w:t xml:space="preserve"> </w:t>
+      </w:r>
+      <w:proofErr w:type="spellStart"/>
+      <w:r>
+        <w:rPr>
+          <w:rFonts w:ascii="Times New Roman" w:hAnsi="Times New Roman" w:cs="Times New Roman"/>
+          <w:b/>
+          <w:color w:val="0070C0"/>
+          <w:sz w:val="28"/>
+          <w:szCs w:val="28"/>
+        </w:rPr>
+        <w:t>thành</w:t>
+      </w:r>
+      <w:proofErr w:type="spellEnd"/>
+      <w:r>
+        <w:rPr>
+          <w:rFonts w:ascii="Times New Roman" w:hAnsi="Times New Roman" w:cs="Times New Roman"/>
+          <w:b/>
+          <w:color w:val="0070C0"/>
+          <w:sz w:val="28"/>
+          <w:szCs w:val="28"/>
+        </w:rPr>
+        <w:t>)</w:t>
       </w:r>
     </w:p>
     <w:p>
@@ -196,30 +992,232 @@
           <w:szCs w:val="28"/>
         </w:rPr>
       </w:pPr>
-      <w:r>
-        <w:rPr>
-          <w:rFonts w:ascii="Times New Roman" w:hAnsi="Times New Roman" w:cs="Times New Roman"/>
-          <w:sz w:val="28"/>
-          <w:szCs w:val="28"/>
-        </w:rPr>
-        <w:t>Lấy vị trí của nhân viên</w:t>
-      </w:r>
-      <w:r>
-        <w:rPr>
-          <w:rFonts w:ascii="Times New Roman" w:hAnsi="Times New Roman" w:cs="Times New Roman"/>
-          <w:sz w:val="28"/>
-          <w:szCs w:val="28"/>
-        </w:rPr>
-        <w:t xml:space="preserve"> khi nhân viên cố định</w:t>
-      </w:r>
-      <w:r>
-        <w:rPr>
-          <w:rFonts w:ascii="Times New Roman" w:hAnsi="Times New Roman" w:cs="Times New Roman"/>
-          <w:sz w:val="28"/>
-          <w:szCs w:val="28"/>
-        </w:rPr>
-        <w:t xml:space="preserve"> (Đứng yên</w:t>
-      </w:r>
+      <w:proofErr w:type="spellStart"/>
+      <w:r>
+        <w:rPr>
+          <w:rFonts w:ascii="Times New Roman" w:hAnsi="Times New Roman" w:cs="Times New Roman"/>
+          <w:sz w:val="28"/>
+          <w:szCs w:val="28"/>
+        </w:rPr>
+        <w:t>Lấy</w:t>
+      </w:r>
+      <w:proofErr w:type="spellEnd"/>
+      <w:r>
+        <w:rPr>
+          <w:rFonts w:ascii="Times New Roman" w:hAnsi="Times New Roman" w:cs="Times New Roman"/>
+          <w:sz w:val="28"/>
+          <w:szCs w:val="28"/>
+        </w:rPr>
+        <w:t xml:space="preserve"> </w:t>
+      </w:r>
+      <w:proofErr w:type="spellStart"/>
+      <w:r>
+        <w:rPr>
+          <w:rFonts w:ascii="Times New Roman" w:hAnsi="Times New Roman" w:cs="Times New Roman"/>
+          <w:sz w:val="28"/>
+          <w:szCs w:val="28"/>
+        </w:rPr>
+        <w:t>vị</w:t>
+      </w:r>
+      <w:proofErr w:type="spellEnd"/>
+      <w:r>
+        <w:rPr>
+          <w:rFonts w:ascii="Times New Roman" w:hAnsi="Times New Roman" w:cs="Times New Roman"/>
+          <w:sz w:val="28"/>
+          <w:szCs w:val="28"/>
+        </w:rPr>
+        <w:t xml:space="preserve"> </w:t>
+      </w:r>
+      <w:proofErr w:type="spellStart"/>
+      <w:r>
+        <w:rPr>
+          <w:rFonts w:ascii="Times New Roman" w:hAnsi="Times New Roman" w:cs="Times New Roman"/>
+          <w:sz w:val="28"/>
+          <w:szCs w:val="28"/>
+        </w:rPr>
+        <w:t>trí</w:t>
+      </w:r>
+      <w:proofErr w:type="spellEnd"/>
+      <w:r>
+        <w:rPr>
+          <w:rFonts w:ascii="Times New Roman" w:hAnsi="Times New Roman" w:cs="Times New Roman"/>
+          <w:sz w:val="28"/>
+          <w:szCs w:val="28"/>
+        </w:rPr>
+        <w:t xml:space="preserve"> </w:t>
+      </w:r>
+      <w:proofErr w:type="spellStart"/>
+      <w:r>
+        <w:rPr>
+          <w:rFonts w:ascii="Times New Roman" w:hAnsi="Times New Roman" w:cs="Times New Roman"/>
+          <w:sz w:val="28"/>
+          <w:szCs w:val="28"/>
+        </w:rPr>
+        <w:t>của</w:t>
+      </w:r>
+      <w:proofErr w:type="spellEnd"/>
+      <w:r>
+        <w:rPr>
+          <w:rFonts w:ascii="Times New Roman" w:hAnsi="Times New Roman" w:cs="Times New Roman"/>
+          <w:sz w:val="28"/>
+          <w:szCs w:val="28"/>
+        </w:rPr>
+        <w:t xml:space="preserve"> </w:t>
+      </w:r>
+      <w:proofErr w:type="spellStart"/>
+      <w:r>
+        <w:rPr>
+          <w:rFonts w:ascii="Times New Roman" w:hAnsi="Times New Roman" w:cs="Times New Roman"/>
+          <w:sz w:val="28"/>
+          <w:szCs w:val="28"/>
+        </w:rPr>
+        <w:t>nhân</w:t>
+      </w:r>
+      <w:proofErr w:type="spellEnd"/>
+      <w:r>
+        <w:rPr>
+          <w:rFonts w:ascii="Times New Roman" w:hAnsi="Times New Roman" w:cs="Times New Roman"/>
+          <w:sz w:val="28"/>
+          <w:szCs w:val="28"/>
+        </w:rPr>
+        <w:t xml:space="preserve"> </w:t>
+      </w:r>
+      <w:proofErr w:type="spellStart"/>
+      <w:r>
+        <w:rPr>
+          <w:rFonts w:ascii="Times New Roman" w:hAnsi="Times New Roman" w:cs="Times New Roman"/>
+          <w:sz w:val="28"/>
+          <w:szCs w:val="28"/>
+        </w:rPr>
+        <w:t>viên</w:t>
+      </w:r>
+      <w:proofErr w:type="spellEnd"/>
+      <w:r>
+        <w:rPr>
+          <w:rFonts w:ascii="Times New Roman" w:hAnsi="Times New Roman" w:cs="Times New Roman"/>
+          <w:sz w:val="28"/>
+          <w:szCs w:val="28"/>
+        </w:rPr>
+        <w:t xml:space="preserve"> </w:t>
+      </w:r>
+      <w:proofErr w:type="spellStart"/>
+      <w:r>
+        <w:rPr>
+          <w:rFonts w:ascii="Times New Roman" w:hAnsi="Times New Roman" w:cs="Times New Roman"/>
+          <w:sz w:val="28"/>
+          <w:szCs w:val="28"/>
+        </w:rPr>
+        <w:t>khi</w:t>
+      </w:r>
+      <w:proofErr w:type="spellEnd"/>
+      <w:r>
+        <w:rPr>
+          <w:rFonts w:ascii="Times New Roman" w:hAnsi="Times New Roman" w:cs="Times New Roman"/>
+          <w:sz w:val="28"/>
+          <w:szCs w:val="28"/>
+        </w:rPr>
+        <w:t xml:space="preserve"> </w:t>
+      </w:r>
+      <w:proofErr w:type="spellStart"/>
+      <w:r>
+        <w:rPr>
+          <w:rFonts w:ascii="Times New Roman" w:hAnsi="Times New Roman" w:cs="Times New Roman"/>
+          <w:sz w:val="28"/>
+          <w:szCs w:val="28"/>
+        </w:rPr>
+        <w:t>nhân</w:t>
+      </w:r>
+      <w:proofErr w:type="spellEnd"/>
+      <w:r>
+        <w:rPr>
+          <w:rFonts w:ascii="Times New Roman" w:hAnsi="Times New Roman" w:cs="Times New Roman"/>
+          <w:sz w:val="28"/>
+          <w:szCs w:val="28"/>
+        </w:rPr>
+        <w:t xml:space="preserve"> </w:t>
+      </w:r>
+      <w:proofErr w:type="spellStart"/>
+      <w:r>
+        <w:rPr>
+          <w:rFonts w:ascii="Times New Roman" w:hAnsi="Times New Roman" w:cs="Times New Roman"/>
+          <w:sz w:val="28"/>
+          <w:szCs w:val="28"/>
+        </w:rPr>
+        <w:t>viên</w:t>
+      </w:r>
+      <w:proofErr w:type="spellEnd"/>
+      <w:r>
+        <w:rPr>
+          <w:rFonts w:ascii="Times New Roman" w:hAnsi="Times New Roman" w:cs="Times New Roman"/>
+          <w:sz w:val="28"/>
+          <w:szCs w:val="28"/>
+        </w:rPr>
+        <w:t xml:space="preserve"> </w:t>
+      </w:r>
+      <w:proofErr w:type="spellStart"/>
+      <w:r>
+        <w:rPr>
+          <w:rFonts w:ascii="Times New Roman" w:hAnsi="Times New Roman" w:cs="Times New Roman"/>
+          <w:sz w:val="28"/>
+          <w:szCs w:val="28"/>
+        </w:rPr>
+        <w:t>cố</w:t>
+      </w:r>
+      <w:proofErr w:type="spellEnd"/>
+      <w:r>
+        <w:rPr>
+          <w:rFonts w:ascii="Times New Roman" w:hAnsi="Times New Roman" w:cs="Times New Roman"/>
+          <w:sz w:val="28"/>
+          <w:szCs w:val="28"/>
+        </w:rPr>
+        <w:t xml:space="preserve"> </w:t>
+      </w:r>
+      <w:proofErr w:type="spellStart"/>
+      <w:r>
+        <w:rPr>
+          <w:rFonts w:ascii="Times New Roman" w:hAnsi="Times New Roman" w:cs="Times New Roman"/>
+          <w:sz w:val="28"/>
+          <w:szCs w:val="28"/>
+        </w:rPr>
+        <w:t>định</w:t>
+      </w:r>
+      <w:proofErr w:type="spellEnd"/>
+      <w:r>
+        <w:rPr>
+          <w:rFonts w:ascii="Times New Roman" w:hAnsi="Times New Roman" w:cs="Times New Roman"/>
+          <w:sz w:val="28"/>
+          <w:szCs w:val="28"/>
+        </w:rPr>
+        <w:t xml:space="preserve"> (</w:t>
+      </w:r>
+      <w:proofErr w:type="spellStart"/>
+      <w:r>
+        <w:rPr>
+          <w:rFonts w:ascii="Times New Roman" w:hAnsi="Times New Roman" w:cs="Times New Roman"/>
+          <w:sz w:val="28"/>
+          <w:szCs w:val="28"/>
+        </w:rPr>
+        <w:t>Đứng</w:t>
+      </w:r>
+      <w:proofErr w:type="spellEnd"/>
+      <w:r>
+        <w:rPr>
+          <w:rFonts w:ascii="Times New Roman" w:hAnsi="Times New Roman" w:cs="Times New Roman"/>
+          <w:sz w:val="28"/>
+          <w:szCs w:val="28"/>
+        </w:rPr>
+        <w:t xml:space="preserve"> </w:t>
+      </w:r>
+      <w:proofErr w:type="spellStart"/>
+      <w:r>
+        <w:rPr>
+          <w:rFonts w:ascii="Times New Roman" w:hAnsi="Times New Roman" w:cs="Times New Roman"/>
+          <w:sz w:val="28"/>
+          <w:szCs w:val="28"/>
+        </w:rPr>
+        <w:t>yên</w:t>
+      </w:r>
+      <w:proofErr w:type="spellEnd"/>
       <w:r>
         <w:rPr>
           <w:rFonts w:ascii="Times New Roman" w:hAnsi="Times New Roman" w:cs="Times New Roman"/>
@@ -236,6 +1234,48 @@
         </w:rPr>
         <w:t>.</w:t>
       </w:r>
+      <w:r>
+        <w:rPr>
+          <w:rFonts w:ascii="Times New Roman" w:hAnsi="Times New Roman" w:cs="Times New Roman"/>
+          <w:sz w:val="28"/>
+          <w:szCs w:val="28"/>
+        </w:rPr>
+        <w:t xml:space="preserve"> </w:t>
+      </w:r>
+      <w:r>
+        <w:rPr>
+          <w:rFonts w:ascii="Times New Roman" w:hAnsi="Times New Roman" w:cs="Times New Roman"/>
+          <w:b/>
+          <w:color w:val="0070C0"/>
+          <w:sz w:val="28"/>
+          <w:szCs w:val="28"/>
+        </w:rPr>
+        <w:t>(</w:t>
+      </w:r>
+      <w:proofErr w:type="spellStart"/>
+      <w:r>
+        <w:rPr>
+          <w:rFonts w:ascii="Times New Roman" w:hAnsi="Times New Roman" w:cs="Times New Roman"/>
+          <w:b/>
+          <w:color w:val="0070C0"/>
+          <w:sz w:val="28"/>
+          <w:szCs w:val="28"/>
+        </w:rPr>
+        <w:t>hoàn</w:t>
+      </w:r>
+      <w:proofErr w:type="spellEnd"/>
+      <w:r>
+        <w:rPr>
+          <w:rFonts w:ascii="Times New Roman" w:hAnsi="Times New Roman" w:cs="Times New Roman"/>
+          <w:b/>
+          <w:color w:val="0070C0"/>
+          <w:sz w:val="28"/>
+          <w:szCs w:val="28"/>
+        </w:rPr>
+        <w:t xml:space="preserve"> thành)</w:t>
+      </w:r>
+      <w:bookmarkStart w:id="0" w:name="_GoBack"/>
+      <w:bookmarkEnd w:id="0"/>
     </w:p>
     <w:p>
       <w:pPr>
@@ -259,24 +1299,77 @@
           <w:szCs w:val="28"/>
         </w:rPr>
       </w:pPr>
-      <w:r>
-        <w:rPr>
-          <w:rFonts w:ascii="Times New Roman" w:hAnsi="Times New Roman" w:cs="Times New Roman"/>
-          <w:b/>
-          <w:sz w:val="28"/>
-          <w:szCs w:val="28"/>
-        </w:rPr>
-        <w:t>Giới hạn</w:t>
-      </w:r>
-      <w:r>
-        <w:rPr>
-          <w:rFonts w:ascii="Times New Roman" w:hAnsi="Times New Roman" w:cs="Times New Roman"/>
-          <w:b/>
-          <w:sz w:val="28"/>
-          <w:szCs w:val="28"/>
-        </w:rPr>
-        <w:t xml:space="preserve"> thời gian</w:t>
-      </w:r>
+      <w:proofErr w:type="spellStart"/>
+      <w:r>
+        <w:rPr>
+          <w:rFonts w:ascii="Times New Roman" w:hAnsi="Times New Roman" w:cs="Times New Roman"/>
+          <w:b/>
+          <w:sz w:val="28"/>
+          <w:szCs w:val="28"/>
+        </w:rPr>
+        <w:t>Giới</w:t>
+      </w:r>
+      <w:proofErr w:type="spellEnd"/>
+      <w:r>
+        <w:rPr>
+          <w:rFonts w:ascii="Times New Roman" w:hAnsi="Times New Roman" w:cs="Times New Roman"/>
+          <w:b/>
+          <w:sz w:val="28"/>
+          <w:szCs w:val="28"/>
+        </w:rPr>
+        <w:t xml:space="preserve"> </w:t>
+      </w:r>
+      <w:proofErr w:type="spellStart"/>
+      <w:r>
+        <w:rPr>
+          <w:rFonts w:ascii="Times New Roman" w:hAnsi="Times New Roman" w:cs="Times New Roman"/>
+          <w:b/>
+          <w:sz w:val="28"/>
+          <w:szCs w:val="28"/>
+        </w:rPr>
+        <w:t>hạn</w:t>
+      </w:r>
+      <w:proofErr w:type="spellEnd"/>
+      <w:r>
+        <w:rPr>
+          <w:rFonts w:ascii="Times New Roman" w:hAnsi="Times New Roman" w:cs="Times New Roman"/>
+          <w:b/>
+          <w:sz w:val="28"/>
+          <w:szCs w:val="28"/>
+        </w:rPr>
+        <w:t xml:space="preserve"> </w:t>
+      </w:r>
+      <w:proofErr w:type="spellStart"/>
+      <w:r>
+        <w:rPr>
+          <w:rFonts w:ascii="Times New Roman" w:hAnsi="Times New Roman" w:cs="Times New Roman"/>
+          <w:b/>
+          <w:sz w:val="28"/>
+          <w:szCs w:val="28"/>
+        </w:rPr>
+        <w:t>thời</w:t>
+      </w:r>
+      <w:proofErr w:type="spellEnd"/>
+      <w:r>
+        <w:rPr>
+          <w:rFonts w:ascii="Times New Roman" w:hAnsi="Times New Roman" w:cs="Times New Roman"/>
+          <w:b/>
+          <w:sz w:val="28"/>
+          <w:szCs w:val="28"/>
+        </w:rPr>
+        <w:t xml:space="preserve"> </w:t>
+      </w:r>
+      <w:proofErr w:type="spellStart"/>
+      <w:r>
+        <w:rPr>
+          <w:rFonts w:ascii="Times New Roman" w:hAnsi="Times New Roman" w:cs="Times New Roman"/>
+          <w:b/>
+          <w:sz w:val="28"/>
+          <w:szCs w:val="28"/>
+        </w:rPr>
+        <w:t>gian</w:t>
+      </w:r>
+      <w:proofErr w:type="spellEnd"/>
       <w:r>
         <w:rPr>
           <w:rFonts w:ascii="Times New Roman" w:hAnsi="Times New Roman" w:cs="Times New Roman"/>
@@ -293,13 +1386,23 @@
         </w:rPr>
         <w:t xml:space="preserve"> </w:t>
       </w:r>
-      <w:r>
-        <w:rPr>
-          <w:rFonts w:ascii="Times New Roman" w:hAnsi="Times New Roman" w:cs="Times New Roman"/>
-          <w:sz w:val="28"/>
-          <w:szCs w:val="28"/>
-        </w:rPr>
-        <w:t>thứ 3, 7/01/2014</w:t>
+      <w:proofErr w:type="spellStart"/>
+      <w:r>
+        <w:rPr>
+          <w:rFonts w:ascii="Times New Roman" w:hAnsi="Times New Roman" w:cs="Times New Roman"/>
+          <w:sz w:val="28"/>
+          <w:szCs w:val="28"/>
+        </w:rPr>
+        <w:t>thứ</w:t>
+      </w:r>
+      <w:proofErr w:type="spellEnd"/>
+      <w:r>
+        <w:rPr>
+          <w:rFonts w:ascii="Times New Roman" w:hAnsi="Times New Roman" w:cs="Times New Roman"/>
+          <w:sz w:val="28"/>
+          <w:szCs w:val="28"/>
+        </w:rPr>
+        <w:t xml:space="preserve"> 3, 7/01/2014</w:t>
       </w:r>
     </w:p>
     <w:p>
@@ -310,14 +1413,52 @@
           <w:szCs w:val="28"/>
         </w:rPr>
       </w:pPr>
-      <w:r>
-        <w:rPr>
-          <w:rFonts w:ascii="Times New Roman" w:hAnsi="Times New Roman" w:cs="Times New Roman"/>
-          <w:sz w:val="28"/>
-          <w:szCs w:val="28"/>
-        </w:rPr>
-        <w:t>Tham khảo cococ</w:t>
-      </w:r>
+      <w:proofErr w:type="spellStart"/>
+      <w:r>
+        <w:rPr>
+          <w:rFonts w:ascii="Times New Roman" w:hAnsi="Times New Roman" w:cs="Times New Roman"/>
+          <w:sz w:val="28"/>
+          <w:szCs w:val="28"/>
+        </w:rPr>
+        <w:t>Tham</w:t>
+      </w:r>
+      <w:proofErr w:type="spellEnd"/>
+      <w:r>
+        <w:rPr>
+          <w:rFonts w:ascii="Times New Roman" w:hAnsi="Times New Roman" w:cs="Times New Roman"/>
+          <w:sz w:val="28"/>
+          <w:szCs w:val="28"/>
+        </w:rPr>
+        <w:t xml:space="preserve"> </w:t>
+      </w:r>
+      <w:proofErr w:type="spellStart"/>
+      <w:r>
+        <w:rPr>
+          <w:rFonts w:ascii="Times New Roman" w:hAnsi="Times New Roman" w:cs="Times New Roman"/>
+          <w:sz w:val="28"/>
+          <w:szCs w:val="28"/>
+        </w:rPr>
+        <w:t>khảo</w:t>
+      </w:r>
+      <w:proofErr w:type="spellEnd"/>
+      <w:r>
+        <w:rPr>
+          <w:rFonts w:ascii="Times New Roman" w:hAnsi="Times New Roman" w:cs="Times New Roman"/>
+          <w:sz w:val="28"/>
+          <w:szCs w:val="28"/>
+        </w:rPr>
+        <w:t xml:space="preserve"> </w:t>
+      </w:r>
+      <w:proofErr w:type="spellStart"/>
+      <w:r>
+        <w:rPr>
+          <w:rFonts w:ascii="Times New Roman" w:hAnsi="Times New Roman" w:cs="Times New Roman"/>
+          <w:sz w:val="28"/>
+          <w:szCs w:val="28"/>
+        </w:rPr>
+        <w:t>cococ</w:t>
+      </w:r>
+      <w:proofErr w:type="spellEnd"/>
     </w:p>
     <w:p>
       <w:pPr>
@@ -338,14 +1479,45 @@
           <w:szCs w:val="28"/>
         </w:rPr>
       </w:pPr>
-      <w:r>
-        <w:rPr>
-          <w:rFonts w:ascii="Times New Roman" w:hAnsi="Times New Roman" w:cs="Times New Roman"/>
-          <w:b/>
-          <w:sz w:val="28"/>
-          <w:szCs w:val="28"/>
-        </w:rPr>
-        <w:t>Giải pháp:</w:t>
+      <w:proofErr w:type="spellStart"/>
+      <w:r>
+        <w:rPr>
+          <w:rFonts w:ascii="Times New Roman" w:hAnsi="Times New Roman" w:cs="Times New Roman"/>
+          <w:b/>
+          <w:sz w:val="28"/>
+          <w:szCs w:val="28"/>
+        </w:rPr>
+        <w:t>Giải</w:t>
+      </w:r>
+      <w:proofErr w:type="spellEnd"/>
+      <w:r>
+        <w:rPr>
+          <w:rFonts w:ascii="Times New Roman" w:hAnsi="Times New Roman" w:cs="Times New Roman"/>
+          <w:b/>
+          <w:sz w:val="28"/>
+          <w:szCs w:val="28"/>
+        </w:rPr>
+        <w:t xml:space="preserve"> </w:t>
+      </w:r>
+      <w:proofErr w:type="spellStart"/>
+      <w:r>
+        <w:rPr>
+          <w:rFonts w:ascii="Times New Roman" w:hAnsi="Times New Roman" w:cs="Times New Roman"/>
+          <w:b/>
+          <w:sz w:val="28"/>
+          <w:szCs w:val="28"/>
+        </w:rPr>
+        <w:t>pháp</w:t>
+      </w:r>
+      <w:proofErr w:type="spellEnd"/>
+      <w:r>
+        <w:rPr>
+          <w:rFonts w:ascii="Times New Roman" w:hAnsi="Times New Roman" w:cs="Times New Roman"/>
+          <w:b/>
+          <w:sz w:val="28"/>
+          <w:szCs w:val="28"/>
+        </w:rPr>
+        <w:t>:</w:t>
       </w:r>
     </w:p>
     <w:p>
@@ -383,13 +1555,41 @@
           <w:szCs w:val="28"/>
         </w:rPr>
       </w:pPr>
-      <w:r>
-        <w:rPr>
-          <w:rFonts w:ascii="Times New Roman" w:hAnsi="Times New Roman" w:cs="Times New Roman"/>
-          <w:sz w:val="28"/>
-          <w:szCs w:val="28"/>
-        </w:rPr>
-        <w:t>Sử dụng open source:</w:t>
+      <w:proofErr w:type="spellStart"/>
+      <w:r>
+        <w:rPr>
+          <w:rFonts w:ascii="Times New Roman" w:hAnsi="Times New Roman" w:cs="Times New Roman"/>
+          <w:sz w:val="28"/>
+          <w:szCs w:val="28"/>
+        </w:rPr>
+        <w:t>Sử</w:t>
+      </w:r>
+      <w:proofErr w:type="spellEnd"/>
+      <w:r>
+        <w:rPr>
+          <w:rFonts w:ascii="Times New Roman" w:hAnsi="Times New Roman" w:cs="Times New Roman"/>
+          <w:sz w:val="28"/>
+          <w:szCs w:val="28"/>
+        </w:rPr>
+        <w:t xml:space="preserve"> </w:t>
+      </w:r>
+      <w:proofErr w:type="spellStart"/>
+      <w:r>
+        <w:rPr>
+          <w:rFonts w:ascii="Times New Roman" w:hAnsi="Times New Roman" w:cs="Times New Roman"/>
+          <w:sz w:val="28"/>
+          <w:szCs w:val="28"/>
+        </w:rPr>
+        <w:t>dụng</w:t>
+      </w:r>
+      <w:proofErr w:type="spellEnd"/>
+      <w:r>
+        <w:rPr>
+          <w:rFonts w:ascii="Times New Roman" w:hAnsi="Times New Roman" w:cs="Times New Roman"/>
+          <w:sz w:val="28"/>
+          <w:szCs w:val="28"/>
+        </w:rPr>
+        <w:t xml:space="preserve"> open source:</w:t>
       </w:r>
     </w:p>
     <w:p>
@@ -407,7 +1607,25 @@
           <w:sz w:val="28"/>
           <w:szCs w:val="28"/>
         </w:rPr>
-        <w:t>Open jts GPS tracking</w:t>
+        <w:t xml:space="preserve">Open </w:t>
+      </w:r>
+      <w:proofErr w:type="spellStart"/>
+      <w:r>
+        <w:rPr>
+          <w:rFonts w:ascii="Times New Roman" w:hAnsi="Times New Roman" w:cs="Times New Roman"/>
+          <w:sz w:val="28"/>
+          <w:szCs w:val="28"/>
+        </w:rPr>
+        <w:t>jts</w:t>
+      </w:r>
+      <w:proofErr w:type="spellEnd"/>
+      <w:r>
+        <w:rPr>
+          <w:rFonts w:ascii="Times New Roman" w:hAnsi="Times New Roman" w:cs="Times New Roman"/>
+          <w:sz w:val="28"/>
+          <w:szCs w:val="28"/>
+        </w:rPr>
+        <w:t xml:space="preserve"> GPS tracking</w:t>
       </w:r>
       <w:r>
         <w:rPr>

</xml_diff>

<commit_message>
Add Spefication period 2
</commit_message>
<xml_diff>
--- a/Docs/Specification/Specification - number 1.docx
+++ b/Docs/Specification/Specification - number 1.docx
@@ -11,17 +11,108 @@
           <w:szCs w:val="28"/>
         </w:rPr>
       </w:pPr>
-      <w:r>
-        <w:rPr>
-          <w:rFonts w:ascii="Times New Roman" w:hAnsi="Times New Roman" w:cs="Times New Roman"/>
-          <w:b/>
-          <w:sz w:val="28"/>
-          <w:szCs w:val="28"/>
-        </w:rPr>
-        <w:t>Tài liệu đặc tả số 1.</w:t>
-      </w:r>
-      <w:bookmarkStart w:id="0" w:name="_GoBack"/>
-      <w:bookmarkEnd w:id="0"/>
+      <w:proofErr w:type="spellStart"/>
+      <w:proofErr w:type="gramStart"/>
+      <w:r>
+        <w:rPr>
+          <w:rFonts w:ascii="Times New Roman" w:hAnsi="Times New Roman" w:cs="Times New Roman"/>
+          <w:b/>
+          <w:sz w:val="28"/>
+          <w:szCs w:val="28"/>
+        </w:rPr>
+        <w:t>Tài</w:t>
+      </w:r>
+      <w:proofErr w:type="spellEnd"/>
+      <w:r>
+        <w:rPr>
+          <w:rFonts w:ascii="Times New Roman" w:hAnsi="Times New Roman" w:cs="Times New Roman"/>
+          <w:b/>
+          <w:sz w:val="28"/>
+          <w:szCs w:val="28"/>
+        </w:rPr>
+        <w:t xml:space="preserve"> </w:t>
+      </w:r>
+      <w:proofErr w:type="spellStart"/>
+      <w:r>
+        <w:rPr>
+          <w:rFonts w:ascii="Times New Roman" w:hAnsi="Times New Roman" w:cs="Times New Roman"/>
+          <w:b/>
+          <w:sz w:val="28"/>
+          <w:szCs w:val="28"/>
+        </w:rPr>
+        <w:t>liệu</w:t>
+      </w:r>
+      <w:proofErr w:type="spellEnd"/>
+      <w:r>
+        <w:rPr>
+          <w:rFonts w:ascii="Times New Roman" w:hAnsi="Times New Roman" w:cs="Times New Roman"/>
+          <w:b/>
+          <w:sz w:val="28"/>
+          <w:szCs w:val="28"/>
+        </w:rPr>
+        <w:t xml:space="preserve"> </w:t>
+      </w:r>
+      <w:proofErr w:type="spellStart"/>
+      <w:r>
+        <w:rPr>
+          <w:rFonts w:ascii="Times New Roman" w:hAnsi="Times New Roman" w:cs="Times New Roman"/>
+          <w:b/>
+          <w:sz w:val="28"/>
+          <w:szCs w:val="28"/>
+        </w:rPr>
+        <w:t>đặc</w:t>
+      </w:r>
+      <w:proofErr w:type="spellEnd"/>
+      <w:r>
+        <w:rPr>
+          <w:rFonts w:ascii="Times New Roman" w:hAnsi="Times New Roman" w:cs="Times New Roman"/>
+          <w:b/>
+          <w:sz w:val="28"/>
+          <w:szCs w:val="28"/>
+        </w:rPr>
+        <w:t xml:space="preserve"> </w:t>
+      </w:r>
+      <w:proofErr w:type="spellStart"/>
+      <w:r>
+        <w:rPr>
+          <w:rFonts w:ascii="Times New Roman" w:hAnsi="Times New Roman" w:cs="Times New Roman"/>
+          <w:b/>
+          <w:sz w:val="28"/>
+          <w:szCs w:val="28"/>
+        </w:rPr>
+        <w:t>tả</w:t>
+      </w:r>
+      <w:proofErr w:type="spellEnd"/>
+      <w:r>
+        <w:rPr>
+          <w:rFonts w:ascii="Times New Roman" w:hAnsi="Times New Roman" w:cs="Times New Roman"/>
+          <w:b/>
+          <w:sz w:val="28"/>
+          <w:szCs w:val="28"/>
+        </w:rPr>
+        <w:t xml:space="preserve"> </w:t>
+      </w:r>
+      <w:proofErr w:type="spellStart"/>
+      <w:r>
+        <w:rPr>
+          <w:rFonts w:ascii="Times New Roman" w:hAnsi="Times New Roman" w:cs="Times New Roman"/>
+          <w:b/>
+          <w:sz w:val="28"/>
+          <w:szCs w:val="28"/>
+        </w:rPr>
+        <w:t>số</w:t>
+      </w:r>
+      <w:proofErr w:type="spellEnd"/>
+      <w:r>
+        <w:rPr>
+          <w:rFonts w:ascii="Times New Roman" w:hAnsi="Times New Roman" w:cs="Times New Roman"/>
+          <w:b/>
+          <w:sz w:val="28"/>
+          <w:szCs w:val="28"/>
+        </w:rPr>
+        <w:t xml:space="preserve"> 1.</w:t>
+      </w:r>
+      <w:proofErr w:type="gramEnd"/>
     </w:p>
     <w:p>
       <w:pPr>
@@ -32,6 +123,7 @@
           <w:szCs w:val="28"/>
         </w:rPr>
       </w:pPr>
+      <w:proofErr w:type="spellStart"/>
       <w:r>
         <w:rPr>
           <w:rFonts w:ascii="Times New Roman" w:hAnsi="Times New Roman" w:cs="Times New Roman"/>
@@ -48,7 +140,37 @@
           <w:sz w:val="28"/>
           <w:szCs w:val="28"/>
         </w:rPr>
-        <w:t>ài toán:</w:t>
+        <w:t>ài</w:t>
+      </w:r>
+      <w:proofErr w:type="spellEnd"/>
+      <w:r>
+        <w:rPr>
+          <w:rFonts w:ascii="Times New Roman" w:hAnsi="Times New Roman" w:cs="Times New Roman"/>
+          <w:b/>
+          <w:sz w:val="28"/>
+          <w:szCs w:val="28"/>
+        </w:rPr>
+        <w:t xml:space="preserve"> </w:t>
+      </w:r>
+      <w:proofErr w:type="spellStart"/>
+      <w:r>
+        <w:rPr>
+          <w:rFonts w:ascii="Times New Roman" w:hAnsi="Times New Roman" w:cs="Times New Roman"/>
+          <w:b/>
+          <w:sz w:val="28"/>
+          <w:szCs w:val="28"/>
+        </w:rPr>
+        <w:t>toán</w:t>
+      </w:r>
+      <w:proofErr w:type="spellEnd"/>
+      <w:r>
+        <w:rPr>
+          <w:rFonts w:ascii="Times New Roman" w:hAnsi="Times New Roman" w:cs="Times New Roman"/>
+          <w:b/>
+          <w:sz w:val="28"/>
+          <w:szCs w:val="28"/>
+        </w:rPr>
+        <w:t>:</w:t>
       </w:r>
     </w:p>
     <w:p>
@@ -70,7 +192,105 @@
           <w:sz w:val="28"/>
           <w:szCs w:val="28"/>
         </w:rPr>
-        <w:t>Show GPS location trên google map</w:t>
+        <w:t xml:space="preserve">Show GPS location </w:t>
+      </w:r>
+      <w:proofErr w:type="spellStart"/>
+      <w:r>
+        <w:rPr>
+          <w:rFonts w:ascii="Times New Roman" w:hAnsi="Times New Roman" w:cs="Times New Roman"/>
+          <w:sz w:val="28"/>
+          <w:szCs w:val="28"/>
+        </w:rPr>
+        <w:t>trên</w:t>
+      </w:r>
+      <w:proofErr w:type="spellEnd"/>
+      <w:r>
+        <w:rPr>
+          <w:rFonts w:ascii="Times New Roman" w:hAnsi="Times New Roman" w:cs="Times New Roman"/>
+          <w:sz w:val="28"/>
+          <w:szCs w:val="28"/>
+        </w:rPr>
+        <w:t xml:space="preserve"> </w:t>
+      </w:r>
+      <w:proofErr w:type="spellStart"/>
+      <w:r>
+        <w:rPr>
+          <w:rFonts w:ascii="Times New Roman" w:hAnsi="Times New Roman" w:cs="Times New Roman"/>
+          <w:sz w:val="28"/>
+          <w:szCs w:val="28"/>
+        </w:rPr>
+        <w:t>google</w:t>
+      </w:r>
+      <w:proofErr w:type="spellEnd"/>
+      <w:r>
+        <w:rPr>
+          <w:rFonts w:ascii="Times New Roman" w:hAnsi="Times New Roman" w:cs="Times New Roman"/>
+          <w:sz w:val="28"/>
+          <w:szCs w:val="28"/>
+        </w:rPr>
+        <w:t xml:space="preserve"> map</w:t>
+      </w:r>
+      <w:r>
+        <w:rPr>
+          <w:rFonts w:ascii="Times New Roman" w:hAnsi="Times New Roman" w:cs="Times New Roman"/>
+          <w:sz w:val="28"/>
+          <w:szCs w:val="28"/>
+        </w:rPr>
+        <w:t xml:space="preserve"> </w:t>
+      </w:r>
+      <w:r>
+        <w:rPr>
+          <w:rFonts w:ascii="Times New Roman" w:hAnsi="Times New Roman" w:cs="Times New Roman"/>
+          <w:b/>
+          <w:color w:val="0070C0"/>
+          <w:sz w:val="28"/>
+          <w:szCs w:val="28"/>
+        </w:rPr>
+        <w:t>(</w:t>
+      </w:r>
+      <w:proofErr w:type="spellStart"/>
+      <w:r>
+        <w:rPr>
+          <w:rFonts w:ascii="Times New Roman" w:hAnsi="Times New Roman" w:cs="Times New Roman"/>
+          <w:b/>
+          <w:color w:val="0070C0"/>
+          <w:sz w:val="28"/>
+          <w:szCs w:val="28"/>
+        </w:rPr>
+        <w:t>hoàn</w:t>
+      </w:r>
+      <w:proofErr w:type="spellEnd"/>
+      <w:r>
+        <w:rPr>
+          <w:rFonts w:ascii="Times New Roman" w:hAnsi="Times New Roman" w:cs="Times New Roman"/>
+          <w:b/>
+          <w:color w:val="0070C0"/>
+          <w:sz w:val="28"/>
+          <w:szCs w:val="28"/>
+        </w:rPr>
+        <w:t xml:space="preserve"> </w:t>
+      </w:r>
+      <w:proofErr w:type="spellStart"/>
+      <w:r>
+        <w:rPr>
+          <w:rFonts w:ascii="Times New Roman" w:hAnsi="Times New Roman" w:cs="Times New Roman"/>
+          <w:b/>
+          <w:color w:val="0070C0"/>
+          <w:sz w:val="28"/>
+          <w:szCs w:val="28"/>
+        </w:rPr>
+        <w:t>thành</w:t>
+      </w:r>
+      <w:proofErr w:type="spellEnd"/>
+      <w:r>
+        <w:rPr>
+          <w:rFonts w:ascii="Times New Roman" w:hAnsi="Times New Roman" w:cs="Times New Roman"/>
+          <w:b/>
+          <w:color w:val="0070C0"/>
+          <w:sz w:val="28"/>
+          <w:szCs w:val="28"/>
+        </w:rPr>
+        <w:t>)</w:t>
       </w:r>
     </w:p>
     <w:p>
@@ -86,13 +306,139 @@
           <w:szCs w:val="28"/>
         </w:rPr>
       </w:pPr>
-      <w:r>
-        <w:rPr>
-          <w:rFonts w:ascii="Times New Roman" w:hAnsi="Times New Roman" w:cs="Times New Roman"/>
-          <w:sz w:val="28"/>
-          <w:szCs w:val="28"/>
-        </w:rPr>
-        <w:t>Lấy tọa dộ trong excel</w:t>
+      <w:proofErr w:type="spellStart"/>
+      <w:r>
+        <w:rPr>
+          <w:rFonts w:ascii="Times New Roman" w:hAnsi="Times New Roman" w:cs="Times New Roman"/>
+          <w:sz w:val="28"/>
+          <w:szCs w:val="28"/>
+        </w:rPr>
+        <w:t>Lấy</w:t>
+      </w:r>
+      <w:proofErr w:type="spellEnd"/>
+      <w:r>
+        <w:rPr>
+          <w:rFonts w:ascii="Times New Roman" w:hAnsi="Times New Roman" w:cs="Times New Roman"/>
+          <w:sz w:val="28"/>
+          <w:szCs w:val="28"/>
+        </w:rPr>
+        <w:t xml:space="preserve"> </w:t>
+      </w:r>
+      <w:proofErr w:type="spellStart"/>
+      <w:r>
+        <w:rPr>
+          <w:rFonts w:ascii="Times New Roman" w:hAnsi="Times New Roman" w:cs="Times New Roman"/>
+          <w:sz w:val="28"/>
+          <w:szCs w:val="28"/>
+        </w:rPr>
+        <w:t>tọa</w:t>
+      </w:r>
+      <w:proofErr w:type="spellEnd"/>
+      <w:r>
+        <w:rPr>
+          <w:rFonts w:ascii="Times New Roman" w:hAnsi="Times New Roman" w:cs="Times New Roman"/>
+          <w:sz w:val="28"/>
+          <w:szCs w:val="28"/>
+        </w:rPr>
+        <w:t xml:space="preserve"> </w:t>
+      </w:r>
+      <w:proofErr w:type="spellStart"/>
+      <w:r>
+        <w:rPr>
+          <w:rFonts w:ascii="Times New Roman" w:hAnsi="Times New Roman" w:cs="Times New Roman"/>
+          <w:sz w:val="28"/>
+          <w:szCs w:val="28"/>
+        </w:rPr>
+        <w:t>dộ</w:t>
+      </w:r>
+      <w:proofErr w:type="spellEnd"/>
+      <w:r>
+        <w:rPr>
+          <w:rFonts w:ascii="Times New Roman" w:hAnsi="Times New Roman" w:cs="Times New Roman"/>
+          <w:sz w:val="28"/>
+          <w:szCs w:val="28"/>
+        </w:rPr>
+        <w:t xml:space="preserve"> </w:t>
+      </w:r>
+      <w:proofErr w:type="spellStart"/>
+      <w:r>
+        <w:rPr>
+          <w:rFonts w:ascii="Times New Roman" w:hAnsi="Times New Roman" w:cs="Times New Roman"/>
+          <w:sz w:val="28"/>
+          <w:szCs w:val="28"/>
+        </w:rPr>
+        <w:t>trong</w:t>
+      </w:r>
+      <w:proofErr w:type="spellEnd"/>
+      <w:r>
+        <w:rPr>
+          <w:rFonts w:ascii="Times New Roman" w:hAnsi="Times New Roman" w:cs="Times New Roman"/>
+          <w:sz w:val="28"/>
+          <w:szCs w:val="28"/>
+        </w:rPr>
+        <w:t xml:space="preserve"> excel</w:t>
+      </w:r>
+      <w:r>
+        <w:rPr>
+          <w:rFonts w:ascii="Times New Roman" w:hAnsi="Times New Roman" w:cs="Times New Roman"/>
+          <w:sz w:val="28"/>
+          <w:szCs w:val="28"/>
+        </w:rPr>
+        <w:t xml:space="preserve"> </w:t>
+      </w:r>
+      <w:r>
+        <w:rPr>
+          <w:rFonts w:ascii="Times New Roman" w:hAnsi="Times New Roman" w:cs="Times New Roman"/>
+          <w:b/>
+          <w:color w:val="0070C0"/>
+          <w:sz w:val="28"/>
+          <w:szCs w:val="28"/>
+        </w:rPr>
+        <w:t>(</w:t>
+      </w:r>
+      <w:proofErr w:type="spellStart"/>
+      <w:r>
+        <w:rPr>
+          <w:rFonts w:ascii="Times New Roman" w:hAnsi="Times New Roman" w:cs="Times New Roman"/>
+          <w:b/>
+          <w:color w:val="0070C0"/>
+          <w:sz w:val="28"/>
+          <w:szCs w:val="28"/>
+        </w:rPr>
+        <w:t>hoàn</w:t>
+      </w:r>
+      <w:proofErr w:type="spellEnd"/>
+      <w:r>
+        <w:rPr>
+          <w:rFonts w:ascii="Times New Roman" w:hAnsi="Times New Roman" w:cs="Times New Roman"/>
+          <w:b/>
+          <w:color w:val="0070C0"/>
+          <w:sz w:val="28"/>
+          <w:szCs w:val="28"/>
+        </w:rPr>
+        <w:t xml:space="preserve"> </w:t>
+      </w:r>
+      <w:proofErr w:type="spellStart"/>
+      <w:r>
+        <w:rPr>
+          <w:rFonts w:ascii="Times New Roman" w:hAnsi="Times New Roman" w:cs="Times New Roman"/>
+          <w:b/>
+          <w:color w:val="0070C0"/>
+          <w:sz w:val="28"/>
+          <w:szCs w:val="28"/>
+        </w:rPr>
+        <w:t>thành</w:t>
+      </w:r>
+      <w:proofErr w:type="spellEnd"/>
+      <w:r>
+        <w:rPr>
+          <w:rFonts w:ascii="Times New Roman" w:hAnsi="Times New Roman" w:cs="Times New Roman"/>
+          <w:b/>
+          <w:color w:val="0070C0"/>
+          <w:sz w:val="28"/>
+          <w:szCs w:val="28"/>
+        </w:rPr>
+        <w:t>)</w:t>
       </w:r>
     </w:p>
     <w:p>
@@ -108,13 +454,139 @@
           <w:szCs w:val="28"/>
         </w:rPr>
       </w:pPr>
-      <w:r>
-        <w:rPr>
-          <w:rFonts w:ascii="Times New Roman" w:hAnsi="Times New Roman" w:cs="Times New Roman"/>
-          <w:sz w:val="28"/>
-          <w:szCs w:val="28"/>
-        </w:rPr>
-        <w:t>Hiển thị trên google map</w:t>
+      <w:proofErr w:type="spellStart"/>
+      <w:r>
+        <w:rPr>
+          <w:rFonts w:ascii="Times New Roman" w:hAnsi="Times New Roman" w:cs="Times New Roman"/>
+          <w:sz w:val="28"/>
+          <w:szCs w:val="28"/>
+        </w:rPr>
+        <w:t>Hiển</w:t>
+      </w:r>
+      <w:proofErr w:type="spellEnd"/>
+      <w:r>
+        <w:rPr>
+          <w:rFonts w:ascii="Times New Roman" w:hAnsi="Times New Roman" w:cs="Times New Roman"/>
+          <w:sz w:val="28"/>
+          <w:szCs w:val="28"/>
+        </w:rPr>
+        <w:t xml:space="preserve"> </w:t>
+      </w:r>
+      <w:proofErr w:type="spellStart"/>
+      <w:r>
+        <w:rPr>
+          <w:rFonts w:ascii="Times New Roman" w:hAnsi="Times New Roman" w:cs="Times New Roman"/>
+          <w:sz w:val="28"/>
+          <w:szCs w:val="28"/>
+        </w:rPr>
+        <w:t>thị</w:t>
+      </w:r>
+      <w:proofErr w:type="spellEnd"/>
+      <w:r>
+        <w:rPr>
+          <w:rFonts w:ascii="Times New Roman" w:hAnsi="Times New Roman" w:cs="Times New Roman"/>
+          <w:sz w:val="28"/>
+          <w:szCs w:val="28"/>
+        </w:rPr>
+        <w:t xml:space="preserve"> </w:t>
+      </w:r>
+      <w:proofErr w:type="spellStart"/>
+      <w:r>
+        <w:rPr>
+          <w:rFonts w:ascii="Times New Roman" w:hAnsi="Times New Roman" w:cs="Times New Roman"/>
+          <w:sz w:val="28"/>
+          <w:szCs w:val="28"/>
+        </w:rPr>
+        <w:t>trên</w:t>
+      </w:r>
+      <w:proofErr w:type="spellEnd"/>
+      <w:r>
+        <w:rPr>
+          <w:rFonts w:ascii="Times New Roman" w:hAnsi="Times New Roman" w:cs="Times New Roman"/>
+          <w:sz w:val="28"/>
+          <w:szCs w:val="28"/>
+        </w:rPr>
+        <w:t xml:space="preserve"> </w:t>
+      </w:r>
+      <w:proofErr w:type="spellStart"/>
+      <w:r>
+        <w:rPr>
+          <w:rFonts w:ascii="Times New Roman" w:hAnsi="Times New Roman" w:cs="Times New Roman"/>
+          <w:sz w:val="28"/>
+          <w:szCs w:val="28"/>
+        </w:rPr>
+        <w:t>google</w:t>
+      </w:r>
+      <w:proofErr w:type="spellEnd"/>
+      <w:r>
+        <w:rPr>
+          <w:rFonts w:ascii="Times New Roman" w:hAnsi="Times New Roman" w:cs="Times New Roman"/>
+          <w:sz w:val="28"/>
+          <w:szCs w:val="28"/>
+        </w:rPr>
+        <w:t xml:space="preserve"> map</w:t>
+      </w:r>
+      <w:r>
+        <w:rPr>
+          <w:rFonts w:ascii="Times New Roman" w:hAnsi="Times New Roman" w:cs="Times New Roman"/>
+          <w:sz w:val="28"/>
+          <w:szCs w:val="28"/>
+        </w:rPr>
+        <w:t xml:space="preserve"> </w:t>
+      </w:r>
+      <w:r>
+        <w:rPr>
+          <w:rFonts w:ascii="Times New Roman" w:hAnsi="Times New Roman" w:cs="Times New Roman"/>
+          <w:b/>
+          <w:color w:val="0070C0"/>
+          <w:sz w:val="28"/>
+          <w:szCs w:val="28"/>
+        </w:rPr>
+        <w:t>(</w:t>
+      </w:r>
+      <w:proofErr w:type="spellStart"/>
+      <w:r>
+        <w:rPr>
+          <w:rFonts w:ascii="Times New Roman" w:hAnsi="Times New Roman" w:cs="Times New Roman"/>
+          <w:b/>
+          <w:color w:val="0070C0"/>
+          <w:sz w:val="28"/>
+          <w:szCs w:val="28"/>
+        </w:rPr>
+        <w:t>hoàn</w:t>
+      </w:r>
+      <w:proofErr w:type="spellEnd"/>
+      <w:r>
+        <w:rPr>
+          <w:rFonts w:ascii="Times New Roman" w:hAnsi="Times New Roman" w:cs="Times New Roman"/>
+          <w:b/>
+          <w:color w:val="0070C0"/>
+          <w:sz w:val="28"/>
+          <w:szCs w:val="28"/>
+        </w:rPr>
+        <w:t xml:space="preserve"> </w:t>
+      </w:r>
+      <w:proofErr w:type="spellStart"/>
+      <w:r>
+        <w:rPr>
+          <w:rFonts w:ascii="Times New Roman" w:hAnsi="Times New Roman" w:cs="Times New Roman"/>
+          <w:b/>
+          <w:color w:val="0070C0"/>
+          <w:sz w:val="28"/>
+          <w:szCs w:val="28"/>
+        </w:rPr>
+        <w:t>thành</w:t>
+      </w:r>
+      <w:proofErr w:type="spellEnd"/>
+      <w:r>
+        <w:rPr>
+          <w:rFonts w:ascii="Times New Roman" w:hAnsi="Times New Roman" w:cs="Times New Roman"/>
+          <w:b/>
+          <w:color w:val="0070C0"/>
+          <w:sz w:val="28"/>
+          <w:szCs w:val="28"/>
+        </w:rPr>
+        <w:t>)</w:t>
       </w:r>
     </w:p>
     <w:p>
@@ -130,21 +602,265 @@
           <w:szCs w:val="28"/>
         </w:rPr>
       </w:pPr>
-      <w:r>
-        <w:rPr>
-          <w:rFonts w:ascii="Times New Roman" w:hAnsi="Times New Roman" w:cs="Times New Roman"/>
-          <w:sz w:val="28"/>
-          <w:szCs w:val="28"/>
-        </w:rPr>
-        <w:t>Hiển thị thông tin khách hàng trên map</w:t>
-      </w:r>
-      <w:r>
-        <w:rPr>
-          <w:rFonts w:ascii="Times New Roman" w:hAnsi="Times New Roman" w:cs="Times New Roman"/>
-          <w:sz w:val="28"/>
-          <w:szCs w:val="28"/>
-        </w:rPr>
-        <w:t xml:space="preserve"> khi click vào vị trí đó</w:t>
+      <w:proofErr w:type="spellStart"/>
+      <w:r>
+        <w:rPr>
+          <w:rFonts w:ascii="Times New Roman" w:hAnsi="Times New Roman" w:cs="Times New Roman"/>
+          <w:sz w:val="28"/>
+          <w:szCs w:val="28"/>
+        </w:rPr>
+        <w:t>Hiển</w:t>
+      </w:r>
+      <w:proofErr w:type="spellEnd"/>
+      <w:r>
+        <w:rPr>
+          <w:rFonts w:ascii="Times New Roman" w:hAnsi="Times New Roman" w:cs="Times New Roman"/>
+          <w:sz w:val="28"/>
+          <w:szCs w:val="28"/>
+        </w:rPr>
+        <w:t xml:space="preserve"> </w:t>
+      </w:r>
+      <w:proofErr w:type="spellStart"/>
+      <w:r>
+        <w:rPr>
+          <w:rFonts w:ascii="Times New Roman" w:hAnsi="Times New Roman" w:cs="Times New Roman"/>
+          <w:sz w:val="28"/>
+          <w:szCs w:val="28"/>
+        </w:rPr>
+        <w:t>thị</w:t>
+      </w:r>
+      <w:proofErr w:type="spellEnd"/>
+      <w:r>
+        <w:rPr>
+          <w:rFonts w:ascii="Times New Roman" w:hAnsi="Times New Roman" w:cs="Times New Roman"/>
+          <w:sz w:val="28"/>
+          <w:szCs w:val="28"/>
+        </w:rPr>
+        <w:t xml:space="preserve"> </w:t>
+      </w:r>
+      <w:proofErr w:type="spellStart"/>
+      <w:r>
+        <w:rPr>
+          <w:rFonts w:ascii="Times New Roman" w:hAnsi="Times New Roman" w:cs="Times New Roman"/>
+          <w:sz w:val="28"/>
+          <w:szCs w:val="28"/>
+        </w:rPr>
+        <w:t>thông</w:t>
+      </w:r>
+      <w:proofErr w:type="spellEnd"/>
+      <w:r>
+        <w:rPr>
+          <w:rFonts w:ascii="Times New Roman" w:hAnsi="Times New Roman" w:cs="Times New Roman"/>
+          <w:sz w:val="28"/>
+          <w:szCs w:val="28"/>
+        </w:rPr>
+        <w:t xml:space="preserve"> tin </w:t>
+      </w:r>
+      <w:proofErr w:type="spellStart"/>
+      <w:r>
+        <w:rPr>
+          <w:rFonts w:ascii="Times New Roman" w:hAnsi="Times New Roman" w:cs="Times New Roman"/>
+          <w:sz w:val="28"/>
+          <w:szCs w:val="28"/>
+        </w:rPr>
+        <w:t>khách</w:t>
+      </w:r>
+      <w:proofErr w:type="spellEnd"/>
+      <w:r>
+        <w:rPr>
+          <w:rFonts w:ascii="Times New Roman" w:hAnsi="Times New Roman" w:cs="Times New Roman"/>
+          <w:sz w:val="28"/>
+          <w:szCs w:val="28"/>
+        </w:rPr>
+        <w:t xml:space="preserve"> </w:t>
+      </w:r>
+      <w:proofErr w:type="spellStart"/>
+      <w:r>
+        <w:rPr>
+          <w:rFonts w:ascii="Times New Roman" w:hAnsi="Times New Roman" w:cs="Times New Roman"/>
+          <w:sz w:val="28"/>
+          <w:szCs w:val="28"/>
+        </w:rPr>
+        <w:t>hàng</w:t>
+      </w:r>
+      <w:proofErr w:type="spellEnd"/>
+      <w:r>
+        <w:rPr>
+          <w:rFonts w:ascii="Times New Roman" w:hAnsi="Times New Roman" w:cs="Times New Roman"/>
+          <w:sz w:val="28"/>
+          <w:szCs w:val="28"/>
+        </w:rPr>
+        <w:t xml:space="preserve"> </w:t>
+      </w:r>
+      <w:proofErr w:type="spellStart"/>
+      <w:r>
+        <w:rPr>
+          <w:rFonts w:ascii="Times New Roman" w:hAnsi="Times New Roman" w:cs="Times New Roman"/>
+          <w:sz w:val="28"/>
+          <w:szCs w:val="28"/>
+        </w:rPr>
+        <w:t>trên</w:t>
+      </w:r>
+      <w:proofErr w:type="spellEnd"/>
+      <w:r>
+        <w:rPr>
+          <w:rFonts w:ascii="Times New Roman" w:hAnsi="Times New Roman" w:cs="Times New Roman"/>
+          <w:sz w:val="28"/>
+          <w:szCs w:val="28"/>
+        </w:rPr>
+        <w:t xml:space="preserve"> map</w:t>
+      </w:r>
+      <w:r>
+        <w:rPr>
+          <w:rFonts w:ascii="Times New Roman" w:hAnsi="Times New Roman" w:cs="Times New Roman"/>
+          <w:sz w:val="28"/>
+          <w:szCs w:val="28"/>
+        </w:rPr>
+        <w:t xml:space="preserve"> </w:t>
+      </w:r>
+      <w:proofErr w:type="spellStart"/>
+      <w:r>
+        <w:rPr>
+          <w:rFonts w:ascii="Times New Roman" w:hAnsi="Times New Roman" w:cs="Times New Roman"/>
+          <w:sz w:val="28"/>
+          <w:szCs w:val="28"/>
+        </w:rPr>
+        <w:t>khi</w:t>
+      </w:r>
+      <w:proofErr w:type="spellEnd"/>
+      <w:r>
+        <w:rPr>
+          <w:rFonts w:ascii="Times New Roman" w:hAnsi="Times New Roman" w:cs="Times New Roman"/>
+          <w:sz w:val="28"/>
+          <w:szCs w:val="28"/>
+        </w:rPr>
+        <w:t xml:space="preserve"> click </w:t>
+      </w:r>
+      <w:proofErr w:type="spellStart"/>
+      <w:r>
+        <w:rPr>
+          <w:rFonts w:ascii="Times New Roman" w:hAnsi="Times New Roman" w:cs="Times New Roman"/>
+          <w:sz w:val="28"/>
+          <w:szCs w:val="28"/>
+        </w:rPr>
+        <w:t>vào</w:t>
+      </w:r>
+      <w:proofErr w:type="spellEnd"/>
+      <w:r>
+        <w:rPr>
+          <w:rFonts w:ascii="Times New Roman" w:hAnsi="Times New Roman" w:cs="Times New Roman"/>
+          <w:sz w:val="28"/>
+          <w:szCs w:val="28"/>
+        </w:rPr>
+        <w:t xml:space="preserve"> </w:t>
+      </w:r>
+      <w:proofErr w:type="spellStart"/>
+      <w:r>
+        <w:rPr>
+          <w:rFonts w:ascii="Times New Roman" w:hAnsi="Times New Roman" w:cs="Times New Roman"/>
+          <w:sz w:val="28"/>
+          <w:szCs w:val="28"/>
+        </w:rPr>
+        <w:t>vị</w:t>
+      </w:r>
+      <w:proofErr w:type="spellEnd"/>
+      <w:r>
+        <w:rPr>
+          <w:rFonts w:ascii="Times New Roman" w:hAnsi="Times New Roman" w:cs="Times New Roman"/>
+          <w:sz w:val="28"/>
+          <w:szCs w:val="28"/>
+        </w:rPr>
+        <w:t xml:space="preserve"> </w:t>
+      </w:r>
+      <w:proofErr w:type="spellStart"/>
+      <w:r>
+        <w:rPr>
+          <w:rFonts w:ascii="Times New Roman" w:hAnsi="Times New Roman" w:cs="Times New Roman"/>
+          <w:sz w:val="28"/>
+          <w:szCs w:val="28"/>
+        </w:rPr>
+        <w:t>trí</w:t>
+      </w:r>
+      <w:proofErr w:type="spellEnd"/>
+      <w:r>
+        <w:rPr>
+          <w:rFonts w:ascii="Times New Roman" w:hAnsi="Times New Roman" w:cs="Times New Roman"/>
+          <w:sz w:val="28"/>
+          <w:szCs w:val="28"/>
+        </w:rPr>
+        <w:t xml:space="preserve"> </w:t>
+      </w:r>
+      <w:proofErr w:type="spellStart"/>
+      <w:r>
+        <w:rPr>
+          <w:rFonts w:ascii="Times New Roman" w:hAnsi="Times New Roman" w:cs="Times New Roman"/>
+          <w:sz w:val="28"/>
+          <w:szCs w:val="28"/>
+        </w:rPr>
+        <w:t>đó</w:t>
+      </w:r>
+      <w:proofErr w:type="spellEnd"/>
+      <w:r>
+        <w:rPr>
+          <w:rFonts w:ascii="Times New Roman" w:hAnsi="Times New Roman" w:cs="Times New Roman"/>
+          <w:sz w:val="28"/>
+          <w:szCs w:val="28"/>
+        </w:rPr>
+        <w:t xml:space="preserve"> </w:t>
+      </w:r>
+      <w:r>
+        <w:rPr>
+          <w:rFonts w:ascii="Times New Roman" w:hAnsi="Times New Roman" w:cs="Times New Roman"/>
+          <w:b/>
+          <w:color w:val="0070C0"/>
+          <w:sz w:val="28"/>
+          <w:szCs w:val="28"/>
+        </w:rPr>
+        <w:t>(</w:t>
+      </w:r>
+      <w:proofErr w:type="spellStart"/>
+      <w:r>
+        <w:rPr>
+          <w:rFonts w:ascii="Times New Roman" w:hAnsi="Times New Roman" w:cs="Times New Roman"/>
+          <w:b/>
+          <w:color w:val="0070C0"/>
+          <w:sz w:val="28"/>
+          <w:szCs w:val="28"/>
+        </w:rPr>
+        <w:t>hoàn</w:t>
+      </w:r>
+      <w:proofErr w:type="spellEnd"/>
+      <w:r>
+        <w:rPr>
+          <w:rFonts w:ascii="Times New Roman" w:hAnsi="Times New Roman" w:cs="Times New Roman"/>
+          <w:b/>
+          <w:color w:val="0070C0"/>
+          <w:sz w:val="28"/>
+          <w:szCs w:val="28"/>
+        </w:rPr>
+        <w:t xml:space="preserve"> </w:t>
+      </w:r>
+      <w:proofErr w:type="spellStart"/>
+      <w:r>
+        <w:rPr>
+          <w:rFonts w:ascii="Times New Roman" w:hAnsi="Times New Roman" w:cs="Times New Roman"/>
+          <w:b/>
+          <w:color w:val="0070C0"/>
+          <w:sz w:val="28"/>
+          <w:szCs w:val="28"/>
+        </w:rPr>
+        <w:t>thành</w:t>
+      </w:r>
+      <w:proofErr w:type="spellEnd"/>
+      <w:r>
+        <w:rPr>
+          <w:rFonts w:ascii="Times New Roman" w:hAnsi="Times New Roman" w:cs="Times New Roman"/>
+          <w:b/>
+          <w:color w:val="0070C0"/>
+          <w:sz w:val="28"/>
+          <w:szCs w:val="28"/>
+        </w:rPr>
+        <w:t>)</w:t>
       </w:r>
     </w:p>
     <w:p>
@@ -180,7 +896,87 @@
           <w:sz w:val="28"/>
           <w:szCs w:val="28"/>
         </w:rPr>
-        <w:t>Get GPS cho smartphone</w:t>
+        <w:t xml:space="preserve">Get GPS </w:t>
+      </w:r>
+      <w:proofErr w:type="spellStart"/>
+      <w:r>
+        <w:rPr>
+          <w:rFonts w:ascii="Times New Roman" w:hAnsi="Times New Roman" w:cs="Times New Roman"/>
+          <w:sz w:val="28"/>
+          <w:szCs w:val="28"/>
+        </w:rPr>
+        <w:t>cho</w:t>
+      </w:r>
+      <w:proofErr w:type="spellEnd"/>
+      <w:r>
+        <w:rPr>
+          <w:rFonts w:ascii="Times New Roman" w:hAnsi="Times New Roman" w:cs="Times New Roman"/>
+          <w:sz w:val="28"/>
+          <w:szCs w:val="28"/>
+        </w:rPr>
+        <w:t xml:space="preserve"> smartphone</w:t>
+      </w:r>
+      <w:r>
+        <w:rPr>
+          <w:rFonts w:ascii="Times New Roman" w:hAnsi="Times New Roman" w:cs="Times New Roman"/>
+          <w:sz w:val="28"/>
+          <w:szCs w:val="28"/>
+        </w:rPr>
+        <w:t xml:space="preserve"> </w:t>
+      </w:r>
+      <w:r>
+        <w:rPr>
+          <w:rFonts w:ascii="Times New Roman" w:hAnsi="Times New Roman" w:cs="Times New Roman"/>
+          <w:b/>
+          <w:color w:val="0070C0"/>
+          <w:sz w:val="28"/>
+          <w:szCs w:val="28"/>
+        </w:rPr>
+        <w:t>(</w:t>
+      </w:r>
+      <w:proofErr w:type="spellStart"/>
+      <w:r>
+        <w:rPr>
+          <w:rFonts w:ascii="Times New Roman" w:hAnsi="Times New Roman" w:cs="Times New Roman"/>
+          <w:b/>
+          <w:color w:val="0070C0"/>
+          <w:sz w:val="28"/>
+          <w:szCs w:val="28"/>
+        </w:rPr>
+        <w:t>hoàn</w:t>
+      </w:r>
+      <w:proofErr w:type="spellEnd"/>
+      <w:r>
+        <w:rPr>
+          <w:rFonts w:ascii="Times New Roman" w:hAnsi="Times New Roman" w:cs="Times New Roman"/>
+          <w:b/>
+          <w:color w:val="0070C0"/>
+          <w:sz w:val="28"/>
+          <w:szCs w:val="28"/>
+        </w:rPr>
+        <w:t xml:space="preserve"> </w:t>
+      </w:r>
+      <w:proofErr w:type="spellStart"/>
+      <w:r>
+        <w:rPr>
+          <w:rFonts w:ascii="Times New Roman" w:hAnsi="Times New Roman" w:cs="Times New Roman"/>
+          <w:b/>
+          <w:color w:val="0070C0"/>
+          <w:sz w:val="28"/>
+          <w:szCs w:val="28"/>
+        </w:rPr>
+        <w:t>thành</w:t>
+      </w:r>
+      <w:proofErr w:type="spellEnd"/>
+      <w:r>
+        <w:rPr>
+          <w:rFonts w:ascii="Times New Roman" w:hAnsi="Times New Roman" w:cs="Times New Roman"/>
+          <w:b/>
+          <w:color w:val="0070C0"/>
+          <w:sz w:val="28"/>
+          <w:szCs w:val="28"/>
+        </w:rPr>
+        <w:t>)</w:t>
       </w:r>
     </w:p>
     <w:p>
@@ -196,30 +992,232 @@
           <w:szCs w:val="28"/>
         </w:rPr>
       </w:pPr>
-      <w:r>
-        <w:rPr>
-          <w:rFonts w:ascii="Times New Roman" w:hAnsi="Times New Roman" w:cs="Times New Roman"/>
-          <w:sz w:val="28"/>
-          <w:szCs w:val="28"/>
-        </w:rPr>
-        <w:t>Lấy vị trí của nhân viên</w:t>
-      </w:r>
-      <w:r>
-        <w:rPr>
-          <w:rFonts w:ascii="Times New Roman" w:hAnsi="Times New Roman" w:cs="Times New Roman"/>
-          <w:sz w:val="28"/>
-          <w:szCs w:val="28"/>
-        </w:rPr>
-        <w:t xml:space="preserve"> khi nhân viên cố định</w:t>
-      </w:r>
-      <w:r>
-        <w:rPr>
-          <w:rFonts w:ascii="Times New Roman" w:hAnsi="Times New Roman" w:cs="Times New Roman"/>
-          <w:sz w:val="28"/>
-          <w:szCs w:val="28"/>
-        </w:rPr>
-        <w:t xml:space="preserve"> (Đứng yên</w:t>
-      </w:r>
+      <w:proofErr w:type="spellStart"/>
+      <w:r>
+        <w:rPr>
+          <w:rFonts w:ascii="Times New Roman" w:hAnsi="Times New Roman" w:cs="Times New Roman"/>
+          <w:sz w:val="28"/>
+          <w:szCs w:val="28"/>
+        </w:rPr>
+        <w:t>Lấy</w:t>
+      </w:r>
+      <w:proofErr w:type="spellEnd"/>
+      <w:r>
+        <w:rPr>
+          <w:rFonts w:ascii="Times New Roman" w:hAnsi="Times New Roman" w:cs="Times New Roman"/>
+          <w:sz w:val="28"/>
+          <w:szCs w:val="28"/>
+        </w:rPr>
+        <w:t xml:space="preserve"> </w:t>
+      </w:r>
+      <w:proofErr w:type="spellStart"/>
+      <w:r>
+        <w:rPr>
+          <w:rFonts w:ascii="Times New Roman" w:hAnsi="Times New Roman" w:cs="Times New Roman"/>
+          <w:sz w:val="28"/>
+          <w:szCs w:val="28"/>
+        </w:rPr>
+        <w:t>vị</w:t>
+      </w:r>
+      <w:proofErr w:type="spellEnd"/>
+      <w:r>
+        <w:rPr>
+          <w:rFonts w:ascii="Times New Roman" w:hAnsi="Times New Roman" w:cs="Times New Roman"/>
+          <w:sz w:val="28"/>
+          <w:szCs w:val="28"/>
+        </w:rPr>
+        <w:t xml:space="preserve"> </w:t>
+      </w:r>
+      <w:proofErr w:type="spellStart"/>
+      <w:r>
+        <w:rPr>
+          <w:rFonts w:ascii="Times New Roman" w:hAnsi="Times New Roman" w:cs="Times New Roman"/>
+          <w:sz w:val="28"/>
+          <w:szCs w:val="28"/>
+        </w:rPr>
+        <w:t>trí</w:t>
+      </w:r>
+      <w:proofErr w:type="spellEnd"/>
+      <w:r>
+        <w:rPr>
+          <w:rFonts w:ascii="Times New Roman" w:hAnsi="Times New Roman" w:cs="Times New Roman"/>
+          <w:sz w:val="28"/>
+          <w:szCs w:val="28"/>
+        </w:rPr>
+        <w:t xml:space="preserve"> </w:t>
+      </w:r>
+      <w:proofErr w:type="spellStart"/>
+      <w:r>
+        <w:rPr>
+          <w:rFonts w:ascii="Times New Roman" w:hAnsi="Times New Roman" w:cs="Times New Roman"/>
+          <w:sz w:val="28"/>
+          <w:szCs w:val="28"/>
+        </w:rPr>
+        <w:t>của</w:t>
+      </w:r>
+      <w:proofErr w:type="spellEnd"/>
+      <w:r>
+        <w:rPr>
+          <w:rFonts w:ascii="Times New Roman" w:hAnsi="Times New Roman" w:cs="Times New Roman"/>
+          <w:sz w:val="28"/>
+          <w:szCs w:val="28"/>
+        </w:rPr>
+        <w:t xml:space="preserve"> </w:t>
+      </w:r>
+      <w:proofErr w:type="spellStart"/>
+      <w:r>
+        <w:rPr>
+          <w:rFonts w:ascii="Times New Roman" w:hAnsi="Times New Roman" w:cs="Times New Roman"/>
+          <w:sz w:val="28"/>
+          <w:szCs w:val="28"/>
+        </w:rPr>
+        <w:t>nhân</w:t>
+      </w:r>
+      <w:proofErr w:type="spellEnd"/>
+      <w:r>
+        <w:rPr>
+          <w:rFonts w:ascii="Times New Roman" w:hAnsi="Times New Roman" w:cs="Times New Roman"/>
+          <w:sz w:val="28"/>
+          <w:szCs w:val="28"/>
+        </w:rPr>
+        <w:t xml:space="preserve"> </w:t>
+      </w:r>
+      <w:proofErr w:type="spellStart"/>
+      <w:r>
+        <w:rPr>
+          <w:rFonts w:ascii="Times New Roman" w:hAnsi="Times New Roman" w:cs="Times New Roman"/>
+          <w:sz w:val="28"/>
+          <w:szCs w:val="28"/>
+        </w:rPr>
+        <w:t>viên</w:t>
+      </w:r>
+      <w:proofErr w:type="spellEnd"/>
+      <w:r>
+        <w:rPr>
+          <w:rFonts w:ascii="Times New Roman" w:hAnsi="Times New Roman" w:cs="Times New Roman"/>
+          <w:sz w:val="28"/>
+          <w:szCs w:val="28"/>
+        </w:rPr>
+        <w:t xml:space="preserve"> </w:t>
+      </w:r>
+      <w:proofErr w:type="spellStart"/>
+      <w:r>
+        <w:rPr>
+          <w:rFonts w:ascii="Times New Roman" w:hAnsi="Times New Roman" w:cs="Times New Roman"/>
+          <w:sz w:val="28"/>
+          <w:szCs w:val="28"/>
+        </w:rPr>
+        <w:t>khi</w:t>
+      </w:r>
+      <w:proofErr w:type="spellEnd"/>
+      <w:r>
+        <w:rPr>
+          <w:rFonts w:ascii="Times New Roman" w:hAnsi="Times New Roman" w:cs="Times New Roman"/>
+          <w:sz w:val="28"/>
+          <w:szCs w:val="28"/>
+        </w:rPr>
+        <w:t xml:space="preserve"> </w:t>
+      </w:r>
+      <w:proofErr w:type="spellStart"/>
+      <w:r>
+        <w:rPr>
+          <w:rFonts w:ascii="Times New Roman" w:hAnsi="Times New Roman" w:cs="Times New Roman"/>
+          <w:sz w:val="28"/>
+          <w:szCs w:val="28"/>
+        </w:rPr>
+        <w:t>nhân</w:t>
+      </w:r>
+      <w:proofErr w:type="spellEnd"/>
+      <w:r>
+        <w:rPr>
+          <w:rFonts w:ascii="Times New Roman" w:hAnsi="Times New Roman" w:cs="Times New Roman"/>
+          <w:sz w:val="28"/>
+          <w:szCs w:val="28"/>
+        </w:rPr>
+        <w:t xml:space="preserve"> </w:t>
+      </w:r>
+      <w:proofErr w:type="spellStart"/>
+      <w:r>
+        <w:rPr>
+          <w:rFonts w:ascii="Times New Roman" w:hAnsi="Times New Roman" w:cs="Times New Roman"/>
+          <w:sz w:val="28"/>
+          <w:szCs w:val="28"/>
+        </w:rPr>
+        <w:t>viên</w:t>
+      </w:r>
+      <w:proofErr w:type="spellEnd"/>
+      <w:r>
+        <w:rPr>
+          <w:rFonts w:ascii="Times New Roman" w:hAnsi="Times New Roman" w:cs="Times New Roman"/>
+          <w:sz w:val="28"/>
+          <w:szCs w:val="28"/>
+        </w:rPr>
+        <w:t xml:space="preserve"> </w:t>
+      </w:r>
+      <w:proofErr w:type="spellStart"/>
+      <w:r>
+        <w:rPr>
+          <w:rFonts w:ascii="Times New Roman" w:hAnsi="Times New Roman" w:cs="Times New Roman"/>
+          <w:sz w:val="28"/>
+          <w:szCs w:val="28"/>
+        </w:rPr>
+        <w:t>cố</w:t>
+      </w:r>
+      <w:proofErr w:type="spellEnd"/>
+      <w:r>
+        <w:rPr>
+          <w:rFonts w:ascii="Times New Roman" w:hAnsi="Times New Roman" w:cs="Times New Roman"/>
+          <w:sz w:val="28"/>
+          <w:szCs w:val="28"/>
+        </w:rPr>
+        <w:t xml:space="preserve"> </w:t>
+      </w:r>
+      <w:proofErr w:type="spellStart"/>
+      <w:r>
+        <w:rPr>
+          <w:rFonts w:ascii="Times New Roman" w:hAnsi="Times New Roman" w:cs="Times New Roman"/>
+          <w:sz w:val="28"/>
+          <w:szCs w:val="28"/>
+        </w:rPr>
+        <w:t>định</w:t>
+      </w:r>
+      <w:proofErr w:type="spellEnd"/>
+      <w:r>
+        <w:rPr>
+          <w:rFonts w:ascii="Times New Roman" w:hAnsi="Times New Roman" w:cs="Times New Roman"/>
+          <w:sz w:val="28"/>
+          <w:szCs w:val="28"/>
+        </w:rPr>
+        <w:t xml:space="preserve"> (</w:t>
+      </w:r>
+      <w:proofErr w:type="spellStart"/>
+      <w:r>
+        <w:rPr>
+          <w:rFonts w:ascii="Times New Roman" w:hAnsi="Times New Roman" w:cs="Times New Roman"/>
+          <w:sz w:val="28"/>
+          <w:szCs w:val="28"/>
+        </w:rPr>
+        <w:t>Đứng</w:t>
+      </w:r>
+      <w:proofErr w:type="spellEnd"/>
+      <w:r>
+        <w:rPr>
+          <w:rFonts w:ascii="Times New Roman" w:hAnsi="Times New Roman" w:cs="Times New Roman"/>
+          <w:sz w:val="28"/>
+          <w:szCs w:val="28"/>
+        </w:rPr>
+        <w:t xml:space="preserve"> </w:t>
+      </w:r>
+      <w:proofErr w:type="spellStart"/>
+      <w:r>
+        <w:rPr>
+          <w:rFonts w:ascii="Times New Roman" w:hAnsi="Times New Roman" w:cs="Times New Roman"/>
+          <w:sz w:val="28"/>
+          <w:szCs w:val="28"/>
+        </w:rPr>
+        <w:t>yên</w:t>
+      </w:r>
+      <w:proofErr w:type="spellEnd"/>
       <w:r>
         <w:rPr>
           <w:rFonts w:ascii="Times New Roman" w:hAnsi="Times New Roman" w:cs="Times New Roman"/>
@@ -236,6 +1234,48 @@
         </w:rPr>
         <w:t>.</w:t>
       </w:r>
+      <w:r>
+        <w:rPr>
+          <w:rFonts w:ascii="Times New Roman" w:hAnsi="Times New Roman" w:cs="Times New Roman"/>
+          <w:sz w:val="28"/>
+          <w:szCs w:val="28"/>
+        </w:rPr>
+        <w:t xml:space="preserve"> </w:t>
+      </w:r>
+      <w:r>
+        <w:rPr>
+          <w:rFonts w:ascii="Times New Roman" w:hAnsi="Times New Roman" w:cs="Times New Roman"/>
+          <w:b/>
+          <w:color w:val="0070C0"/>
+          <w:sz w:val="28"/>
+          <w:szCs w:val="28"/>
+        </w:rPr>
+        <w:t>(</w:t>
+      </w:r>
+      <w:proofErr w:type="spellStart"/>
+      <w:r>
+        <w:rPr>
+          <w:rFonts w:ascii="Times New Roman" w:hAnsi="Times New Roman" w:cs="Times New Roman"/>
+          <w:b/>
+          <w:color w:val="0070C0"/>
+          <w:sz w:val="28"/>
+          <w:szCs w:val="28"/>
+        </w:rPr>
+        <w:t>hoàn</w:t>
+      </w:r>
+      <w:proofErr w:type="spellEnd"/>
+      <w:r>
+        <w:rPr>
+          <w:rFonts w:ascii="Times New Roman" w:hAnsi="Times New Roman" w:cs="Times New Roman"/>
+          <w:b/>
+          <w:color w:val="0070C0"/>
+          <w:sz w:val="28"/>
+          <w:szCs w:val="28"/>
+        </w:rPr>
+        <w:t xml:space="preserve"> thành)</w:t>
+      </w:r>
+      <w:bookmarkStart w:id="0" w:name="_GoBack"/>
+      <w:bookmarkEnd w:id="0"/>
     </w:p>
     <w:p>
       <w:pPr>
@@ -259,24 +1299,77 @@
           <w:szCs w:val="28"/>
         </w:rPr>
       </w:pPr>
-      <w:r>
-        <w:rPr>
-          <w:rFonts w:ascii="Times New Roman" w:hAnsi="Times New Roman" w:cs="Times New Roman"/>
-          <w:b/>
-          <w:sz w:val="28"/>
-          <w:szCs w:val="28"/>
-        </w:rPr>
-        <w:t>Giới hạn</w:t>
-      </w:r>
-      <w:r>
-        <w:rPr>
-          <w:rFonts w:ascii="Times New Roman" w:hAnsi="Times New Roman" w:cs="Times New Roman"/>
-          <w:b/>
-          <w:sz w:val="28"/>
-          <w:szCs w:val="28"/>
-        </w:rPr>
-        <w:t xml:space="preserve"> thời gian</w:t>
-      </w:r>
+      <w:proofErr w:type="spellStart"/>
+      <w:r>
+        <w:rPr>
+          <w:rFonts w:ascii="Times New Roman" w:hAnsi="Times New Roman" w:cs="Times New Roman"/>
+          <w:b/>
+          <w:sz w:val="28"/>
+          <w:szCs w:val="28"/>
+        </w:rPr>
+        <w:t>Giới</w:t>
+      </w:r>
+      <w:proofErr w:type="spellEnd"/>
+      <w:r>
+        <w:rPr>
+          <w:rFonts w:ascii="Times New Roman" w:hAnsi="Times New Roman" w:cs="Times New Roman"/>
+          <w:b/>
+          <w:sz w:val="28"/>
+          <w:szCs w:val="28"/>
+        </w:rPr>
+        <w:t xml:space="preserve"> </w:t>
+      </w:r>
+      <w:proofErr w:type="spellStart"/>
+      <w:r>
+        <w:rPr>
+          <w:rFonts w:ascii="Times New Roman" w:hAnsi="Times New Roman" w:cs="Times New Roman"/>
+          <w:b/>
+          <w:sz w:val="28"/>
+          <w:szCs w:val="28"/>
+        </w:rPr>
+        <w:t>hạn</w:t>
+      </w:r>
+      <w:proofErr w:type="spellEnd"/>
+      <w:r>
+        <w:rPr>
+          <w:rFonts w:ascii="Times New Roman" w:hAnsi="Times New Roman" w:cs="Times New Roman"/>
+          <w:b/>
+          <w:sz w:val="28"/>
+          <w:szCs w:val="28"/>
+        </w:rPr>
+        <w:t xml:space="preserve"> </w:t>
+      </w:r>
+      <w:proofErr w:type="spellStart"/>
+      <w:r>
+        <w:rPr>
+          <w:rFonts w:ascii="Times New Roman" w:hAnsi="Times New Roman" w:cs="Times New Roman"/>
+          <w:b/>
+          <w:sz w:val="28"/>
+          <w:szCs w:val="28"/>
+        </w:rPr>
+        <w:t>thời</w:t>
+      </w:r>
+      <w:proofErr w:type="spellEnd"/>
+      <w:r>
+        <w:rPr>
+          <w:rFonts w:ascii="Times New Roman" w:hAnsi="Times New Roman" w:cs="Times New Roman"/>
+          <w:b/>
+          <w:sz w:val="28"/>
+          <w:szCs w:val="28"/>
+        </w:rPr>
+        <w:t xml:space="preserve"> </w:t>
+      </w:r>
+      <w:proofErr w:type="spellStart"/>
+      <w:r>
+        <w:rPr>
+          <w:rFonts w:ascii="Times New Roman" w:hAnsi="Times New Roman" w:cs="Times New Roman"/>
+          <w:b/>
+          <w:sz w:val="28"/>
+          <w:szCs w:val="28"/>
+        </w:rPr>
+        <w:t>gian</w:t>
+      </w:r>
+      <w:proofErr w:type="spellEnd"/>
       <w:r>
         <w:rPr>
           <w:rFonts w:ascii="Times New Roman" w:hAnsi="Times New Roman" w:cs="Times New Roman"/>
@@ -293,13 +1386,23 @@
         </w:rPr>
         <w:t xml:space="preserve"> </w:t>
       </w:r>
-      <w:r>
-        <w:rPr>
-          <w:rFonts w:ascii="Times New Roman" w:hAnsi="Times New Roman" w:cs="Times New Roman"/>
-          <w:sz w:val="28"/>
-          <w:szCs w:val="28"/>
-        </w:rPr>
-        <w:t>thứ 3, 7/01/2014</w:t>
+      <w:proofErr w:type="spellStart"/>
+      <w:r>
+        <w:rPr>
+          <w:rFonts w:ascii="Times New Roman" w:hAnsi="Times New Roman" w:cs="Times New Roman"/>
+          <w:sz w:val="28"/>
+          <w:szCs w:val="28"/>
+        </w:rPr>
+        <w:t>thứ</w:t>
+      </w:r>
+      <w:proofErr w:type="spellEnd"/>
+      <w:r>
+        <w:rPr>
+          <w:rFonts w:ascii="Times New Roman" w:hAnsi="Times New Roman" w:cs="Times New Roman"/>
+          <w:sz w:val="28"/>
+          <w:szCs w:val="28"/>
+        </w:rPr>
+        <w:t xml:space="preserve"> 3, 7/01/2014</w:t>
       </w:r>
     </w:p>
     <w:p>
@@ -310,14 +1413,52 @@
           <w:szCs w:val="28"/>
         </w:rPr>
       </w:pPr>
-      <w:r>
-        <w:rPr>
-          <w:rFonts w:ascii="Times New Roman" w:hAnsi="Times New Roman" w:cs="Times New Roman"/>
-          <w:sz w:val="28"/>
-          <w:szCs w:val="28"/>
-        </w:rPr>
-        <w:t>Tham khảo cococ</w:t>
-      </w:r>
+      <w:proofErr w:type="spellStart"/>
+      <w:r>
+        <w:rPr>
+          <w:rFonts w:ascii="Times New Roman" w:hAnsi="Times New Roman" w:cs="Times New Roman"/>
+          <w:sz w:val="28"/>
+          <w:szCs w:val="28"/>
+        </w:rPr>
+        <w:t>Tham</w:t>
+      </w:r>
+      <w:proofErr w:type="spellEnd"/>
+      <w:r>
+        <w:rPr>
+          <w:rFonts w:ascii="Times New Roman" w:hAnsi="Times New Roman" w:cs="Times New Roman"/>
+          <w:sz w:val="28"/>
+          <w:szCs w:val="28"/>
+        </w:rPr>
+        <w:t xml:space="preserve"> </w:t>
+      </w:r>
+      <w:proofErr w:type="spellStart"/>
+      <w:r>
+        <w:rPr>
+          <w:rFonts w:ascii="Times New Roman" w:hAnsi="Times New Roman" w:cs="Times New Roman"/>
+          <w:sz w:val="28"/>
+          <w:szCs w:val="28"/>
+        </w:rPr>
+        <w:t>khảo</w:t>
+      </w:r>
+      <w:proofErr w:type="spellEnd"/>
+      <w:r>
+        <w:rPr>
+          <w:rFonts w:ascii="Times New Roman" w:hAnsi="Times New Roman" w:cs="Times New Roman"/>
+          <w:sz w:val="28"/>
+          <w:szCs w:val="28"/>
+        </w:rPr>
+        <w:t xml:space="preserve"> </w:t>
+      </w:r>
+      <w:proofErr w:type="spellStart"/>
+      <w:r>
+        <w:rPr>
+          <w:rFonts w:ascii="Times New Roman" w:hAnsi="Times New Roman" w:cs="Times New Roman"/>
+          <w:sz w:val="28"/>
+          <w:szCs w:val="28"/>
+        </w:rPr>
+        <w:t>cococ</w:t>
+      </w:r>
+      <w:proofErr w:type="spellEnd"/>
     </w:p>
     <w:p>
       <w:pPr>
@@ -338,14 +1479,45 @@
           <w:szCs w:val="28"/>
         </w:rPr>
       </w:pPr>
-      <w:r>
-        <w:rPr>
-          <w:rFonts w:ascii="Times New Roman" w:hAnsi="Times New Roman" w:cs="Times New Roman"/>
-          <w:b/>
-          <w:sz w:val="28"/>
-          <w:szCs w:val="28"/>
-        </w:rPr>
-        <w:t>Giải pháp:</w:t>
+      <w:proofErr w:type="spellStart"/>
+      <w:r>
+        <w:rPr>
+          <w:rFonts w:ascii="Times New Roman" w:hAnsi="Times New Roman" w:cs="Times New Roman"/>
+          <w:b/>
+          <w:sz w:val="28"/>
+          <w:szCs w:val="28"/>
+        </w:rPr>
+        <w:t>Giải</w:t>
+      </w:r>
+      <w:proofErr w:type="spellEnd"/>
+      <w:r>
+        <w:rPr>
+          <w:rFonts w:ascii="Times New Roman" w:hAnsi="Times New Roman" w:cs="Times New Roman"/>
+          <w:b/>
+          <w:sz w:val="28"/>
+          <w:szCs w:val="28"/>
+        </w:rPr>
+        <w:t xml:space="preserve"> </w:t>
+      </w:r>
+      <w:proofErr w:type="spellStart"/>
+      <w:r>
+        <w:rPr>
+          <w:rFonts w:ascii="Times New Roman" w:hAnsi="Times New Roman" w:cs="Times New Roman"/>
+          <w:b/>
+          <w:sz w:val="28"/>
+          <w:szCs w:val="28"/>
+        </w:rPr>
+        <w:t>pháp</w:t>
+      </w:r>
+      <w:proofErr w:type="spellEnd"/>
+      <w:r>
+        <w:rPr>
+          <w:rFonts w:ascii="Times New Roman" w:hAnsi="Times New Roman" w:cs="Times New Roman"/>
+          <w:b/>
+          <w:sz w:val="28"/>
+          <w:szCs w:val="28"/>
+        </w:rPr>
+        <w:t>:</w:t>
       </w:r>
     </w:p>
     <w:p>
@@ -383,13 +1555,41 @@
           <w:szCs w:val="28"/>
         </w:rPr>
       </w:pPr>
-      <w:r>
-        <w:rPr>
-          <w:rFonts w:ascii="Times New Roman" w:hAnsi="Times New Roman" w:cs="Times New Roman"/>
-          <w:sz w:val="28"/>
-          <w:szCs w:val="28"/>
-        </w:rPr>
-        <w:t>Sử dụng open source:</w:t>
+      <w:proofErr w:type="spellStart"/>
+      <w:r>
+        <w:rPr>
+          <w:rFonts w:ascii="Times New Roman" w:hAnsi="Times New Roman" w:cs="Times New Roman"/>
+          <w:sz w:val="28"/>
+          <w:szCs w:val="28"/>
+        </w:rPr>
+        <w:t>Sử</w:t>
+      </w:r>
+      <w:proofErr w:type="spellEnd"/>
+      <w:r>
+        <w:rPr>
+          <w:rFonts w:ascii="Times New Roman" w:hAnsi="Times New Roman" w:cs="Times New Roman"/>
+          <w:sz w:val="28"/>
+          <w:szCs w:val="28"/>
+        </w:rPr>
+        <w:t xml:space="preserve"> </w:t>
+      </w:r>
+      <w:proofErr w:type="spellStart"/>
+      <w:r>
+        <w:rPr>
+          <w:rFonts w:ascii="Times New Roman" w:hAnsi="Times New Roman" w:cs="Times New Roman"/>
+          <w:sz w:val="28"/>
+          <w:szCs w:val="28"/>
+        </w:rPr>
+        <w:t>dụng</w:t>
+      </w:r>
+      <w:proofErr w:type="spellEnd"/>
+      <w:r>
+        <w:rPr>
+          <w:rFonts w:ascii="Times New Roman" w:hAnsi="Times New Roman" w:cs="Times New Roman"/>
+          <w:sz w:val="28"/>
+          <w:szCs w:val="28"/>
+        </w:rPr>
+        <w:t xml:space="preserve"> open source:</w:t>
       </w:r>
     </w:p>
     <w:p>
@@ -407,7 +1607,25 @@
           <w:sz w:val="28"/>
           <w:szCs w:val="28"/>
         </w:rPr>
-        <w:t>Open jts GPS tracking</w:t>
+        <w:t xml:space="preserve">Open </w:t>
+      </w:r>
+      <w:proofErr w:type="spellStart"/>
+      <w:r>
+        <w:rPr>
+          <w:rFonts w:ascii="Times New Roman" w:hAnsi="Times New Roman" w:cs="Times New Roman"/>
+          <w:sz w:val="28"/>
+          <w:szCs w:val="28"/>
+        </w:rPr>
+        <w:t>jts</w:t>
+      </w:r>
+      <w:proofErr w:type="spellEnd"/>
+      <w:r>
+        <w:rPr>
+          <w:rFonts w:ascii="Times New Roman" w:hAnsi="Times New Roman" w:cs="Times New Roman"/>
+          <w:sz w:val="28"/>
+          <w:szCs w:val="28"/>
+        </w:rPr>
+        <w:t xml:space="preserve"> GPS tracking</w:t>
       </w:r>
       <w:r>
         <w:rPr>

</xml_diff>